<commit_message>
PFE rapport page 10
</commit_message>
<xml_diff>
--- a/Rapport PFE.docx
+++ b/Rapport PFE.docx
@@ -1,6 +1,6 @@
 
 <file path=word/document.xml><?xml version="1.0" encoding="utf-8"?>
-<w:document xmlns:wpc="http://schemas.microsoft.com/office/word/2010/wordprocessingCanvas" xmlns:mc="http://schemas.openxmlformats.org/markup-compatibility/2006" xmlns:o="urn:schemas-microsoft-com:office:office" xmlns:r="http://schemas.openxmlformats.org/officeDocument/2006/relationships" xmlns:m="http://schemas.openxmlformats.org/officeDocument/2006/math" xmlns:v="urn:schemas-microsoft-com:vml" xmlns:wp14="http://schemas.microsoft.com/office/word/2010/wordprocessingDrawing" xmlns:wp="http://schemas.openxmlformats.org/drawingml/2006/wordprocessingDrawing" xmlns:w10="urn:schemas-microsoft-com:office:word" xmlns:w="http://schemas.openxmlformats.org/wordprocessingml/2006/main" xmlns:w14="http://schemas.microsoft.com/office/word/2010/wordml" xmlns:wpg="http://schemas.microsoft.com/office/word/2010/wordprocessingGroup" xmlns:wpi="http://schemas.microsoft.com/office/word/2010/wordprocessingInk" xmlns:wne="http://schemas.microsoft.com/office/word/2006/wordml" xmlns:wps="http://schemas.microsoft.com/office/word/2010/wordprocessingShape" mc:Ignorable="w14 wp14">
+<w:document xmlns:ve="http://schemas.openxmlformats.org/markup-compatibility/2006" xmlns:o="urn:schemas-microsoft-com:office:office" xmlns:r="http://schemas.openxmlformats.org/officeDocument/2006/relationships" xmlns:m="http://schemas.openxmlformats.org/officeDocument/2006/math" xmlns:v="urn:schemas-microsoft-com:vml" xmlns:wp="http://schemas.openxmlformats.org/drawingml/2006/wordprocessingDrawing" xmlns:w10="urn:schemas-microsoft-com:office:word" xmlns:w="http://schemas.openxmlformats.org/wordprocessingml/2006/main" xmlns:wne="http://schemas.microsoft.com/office/word/2006/wordml">
   <w:body>
     <w:tbl>
       <w:tblPr>
@@ -13,7 +13,7 @@
           <w:insideH w:val="single" w:sz="4" w:space="0" w:color="auto"/>
           <w:insideV w:val="single" w:sz="4" w:space="0" w:color="auto"/>
         </w:tblBorders>
-        <w:tblLook w:val="04A0" w:firstRow="1" w:lastRow="0" w:firstColumn="1" w:lastColumn="0" w:noHBand="0" w:noVBand="1"/>
+        <w:tblLook w:val="04A0"/>
       </w:tblPr>
       <w:tblGrid>
         <w:gridCol w:w="9924"/>
@@ -96,10 +96,10 @@
       <w:pPr>
         <w:pStyle w:val="Corpsdetexte"/>
         <w:sectPr>
-          <w:headerReference w:type="default" r:id="rId13"/>
-          <w:footerReference w:type="default" r:id="rId14"/>
-          <w:headerReference w:type="first" r:id="rId15"/>
-          <w:footerReference w:type="first" r:id="rId16"/>
+          <w:headerReference w:type="default" r:id="rId12"/>
+          <w:footerReference w:type="default" r:id="rId13"/>
+          <w:headerReference w:type="first" r:id="rId14"/>
+          <w:footerReference w:type="first" r:id="rId15"/>
           <w:pgSz w:w="12242" w:h="15842" w:code="119"/>
           <w:pgMar w:top="720" w:right="720" w:bottom="720" w:left="1800" w:header="720" w:footer="720" w:gutter="0"/>
           <w:cols w:space="708"/>
@@ -735,7 +735,6 @@
         </w:rPr>
         <w:t xml:space="preserve">   2 </w:t>
       </w:r>
-      <w:proofErr w:type="spellStart"/>
       <w:r>
         <w:rPr>
           <w:rFonts w:asciiTheme="majorHAnsi" w:hAnsiTheme="majorHAnsi"/>
@@ -745,9 +744,8 @@
           <w:shd w:val="clear" w:color="auto" w:fill="FFFFFF"/>
           <w:lang w:val="fr-FR" w:eastAsia="fr-FR"/>
         </w:rPr>
-        <w:t>Freenaveo</w:t>
-      </w:r>
-      <w:proofErr w:type="spellEnd"/>
+        <w:t>FNV</w:t>
+      </w:r>
       <w:r>
         <w:rPr>
           <w:rFonts w:asciiTheme="majorHAnsi" w:hAnsiTheme="majorHAnsi"/>
@@ -835,42 +833,7 @@
           <w:shd w:val="clear" w:color="auto" w:fill="FFFFFF"/>
           <w:lang w:val="fr-FR" w:eastAsia="fr-FR"/>
         </w:rPr>
-        <w:t xml:space="preserve"> Mise en place de l’e</w:t>
-      </w:r>
-      <w:r>
-        <w:rPr>
-          <w:rFonts w:asciiTheme="majorHAnsi" w:hAnsiTheme="majorHAnsi"/>
-          <w:color w:val="222222"/>
-          <w:sz w:val="24"/>
-          <w:szCs w:val="24"/>
-          <w:shd w:val="clear" w:color="auto" w:fill="FFFFFF"/>
-          <w:lang w:val="fr-FR" w:eastAsia="fr-FR"/>
-        </w:rPr>
-        <w:t xml:space="preserve"> </w:t>
-      </w:r>
-      <w:proofErr w:type="spellStart"/>
-      <w:r>
-        <w:rPr>
-          <w:rFonts w:asciiTheme="majorHAnsi" w:hAnsiTheme="majorHAnsi"/>
-          <w:color w:val="222222"/>
-          <w:sz w:val="24"/>
-          <w:szCs w:val="24"/>
-          <w:shd w:val="clear" w:color="auto" w:fill="FFFFFF"/>
-          <w:lang w:val="fr-FR" w:eastAsia="fr-FR"/>
-        </w:rPr>
-        <w:t>nvironnement</w:t>
-      </w:r>
-      <w:proofErr w:type="spellEnd"/>
-      <w:r>
-        <w:rPr>
-          <w:rFonts w:asciiTheme="majorHAnsi" w:hAnsiTheme="majorHAnsi"/>
-          <w:color w:val="222222"/>
-          <w:sz w:val="24"/>
-          <w:szCs w:val="24"/>
-          <w:shd w:val="clear" w:color="auto" w:fill="FFFFFF"/>
-          <w:lang w:val="fr-FR" w:eastAsia="fr-FR"/>
-        </w:rPr>
-        <w:t xml:space="preserve"> du développement</w:t>
+        <w:t xml:space="preserve"> Mise en place de l’environnement du développement</w:t>
       </w:r>
     </w:p>
     <w:p>
@@ -997,7 +960,7 @@
           <w:shd w:val="clear" w:color="auto" w:fill="FFFFFF"/>
           <w:lang w:val="fr-FR" w:eastAsia="fr-FR"/>
         </w:rPr>
-        <w:t>Rubis</w:t>
+        <w:t>RBS</w:t>
       </w:r>
       <w:r>
         <w:rPr>
@@ -1645,8 +1608,8 @@
       <w:pPr>
         <w:pStyle w:val="Corpsdetexte"/>
         <w:sectPr>
-          <w:headerReference w:type="default" r:id="rId17"/>
-          <w:footerReference w:type="default" r:id="rId18"/>
+          <w:headerReference w:type="default" r:id="rId16"/>
+          <w:footerReference w:type="default" r:id="rId17"/>
           <w:pgSz w:w="12240" w:h="15840" w:code="1"/>
           <w:pgMar w:top="720" w:right="720" w:bottom="720" w:left="1800" w:header="705" w:footer="709" w:gutter="0"/>
           <w:pgNumType w:start="1" w:chapStyle="1"/>
@@ -2434,16 +2397,27 @@
     <w:p>
       <w:pPr>
         <w:pStyle w:val="Corpsdetexte"/>
+        <w:jc w:val="both"/>
+        <w:rPr>
+          <w:b w:val="0"/>
+          <w:color w:val="auto"/>
+          <w:sz w:val="26"/>
+          <w:szCs w:val="26"/>
+          <w:lang w:val="fr-CA"/>
+        </w:rPr>
+      </w:pPr>
+    </w:p>
+    <w:p>
+      <w:pPr>
+        <w:pStyle w:val="Corpsdetexte"/>
         <w:numPr>
           <w:ilvl w:val="0"/>
           <w:numId w:val="25"/>
         </w:numPr>
       </w:pPr>
-      <w:proofErr w:type="spellStart"/>
-      <w:r>
-        <w:t>Freenaveo</w:t>
-      </w:r>
-      <w:proofErr w:type="spellEnd"/>
+      <w:r>
+        <w:t>FNV</w:t>
+      </w:r>
     </w:p>
     <w:p>
       <w:pPr>
@@ -2477,28 +2451,16 @@
         </w:rPr>
         <w:t xml:space="preserve">e portail technique </w:t>
       </w:r>
-      <w:proofErr w:type="spellStart"/>
-      <w:r>
-        <w:rPr>
-          <w:b w:val="0"/>
-          <w:color w:val="auto"/>
-          <w:sz w:val="26"/>
-          <w:szCs w:val="26"/>
-          <w:lang w:val="fr-CA"/>
-        </w:rPr>
-        <w:t>F</w:t>
-      </w:r>
-      <w:r>
-        <w:rPr>
-          <w:b w:val="0"/>
-          <w:color w:val="auto"/>
-          <w:sz w:val="26"/>
-          <w:szCs w:val="26"/>
-          <w:lang w:val="fr-CA"/>
-        </w:rPr>
-        <w:t>reeNaveo</w:t>
-      </w:r>
-      <w:proofErr w:type="spellEnd"/>
+      <w:r>
+        <w:rPr>
+          <w:b w:val="0"/>
+          <w:color w:val="auto"/>
+          <w:sz w:val="26"/>
+          <w:szCs w:val="26"/>
+          <w:lang w:val="fr-CA"/>
+        </w:rPr>
+        <w:t>FNV</w:t>
+      </w:r>
       <w:r>
         <w:rPr>
           <w:b w:val="0"/>
@@ -2552,18 +2514,16 @@
         </w:rPr>
         <w:t xml:space="preserve">La priorité de la maintenance de </w:t>
       </w:r>
-      <w:proofErr w:type="spellStart"/>
-      <w:r>
-        <w:rPr>
-          <w:b w:val="0"/>
-          <w:color w:val="auto"/>
-          <w:sz w:val="26"/>
-          <w:szCs w:val="26"/>
-          <w:lang w:val="fr-CA"/>
-        </w:rPr>
-        <w:t>FreeNaveo</w:t>
-      </w:r>
-      <w:proofErr w:type="spellEnd"/>
+      <w:r>
+        <w:rPr>
+          <w:b w:val="0"/>
+          <w:color w:val="auto"/>
+          <w:sz w:val="26"/>
+          <w:szCs w:val="26"/>
+          <w:lang w:val="fr-CA"/>
+        </w:rPr>
+        <w:t>FNV</w:t>
+      </w:r>
       <w:r>
         <w:rPr>
           <w:b w:val="0"/>
@@ -2684,6 +2644,32 @@
         </w:rPr>
         <w:t xml:space="preserve">traiter les tickets d’incidents lié à l’application. </w:t>
       </w:r>
+    </w:p>
+    <w:p>
+      <w:pPr>
+        <w:pStyle w:val="Corpsdetexte"/>
+        <w:jc w:val="both"/>
+        <w:rPr>
+          <w:b w:val="0"/>
+          <w:color w:val="auto"/>
+          <w:sz w:val="26"/>
+          <w:szCs w:val="26"/>
+          <w:lang w:val="fr-CA"/>
+        </w:rPr>
+      </w:pPr>
+    </w:p>
+    <w:p>
+      <w:pPr>
+        <w:pStyle w:val="Corpsdetexte"/>
+        <w:jc w:val="both"/>
+        <w:rPr>
+          <w:b w:val="0"/>
+          <w:color w:val="auto"/>
+          <w:sz w:val="26"/>
+          <w:szCs w:val="26"/>
+          <w:lang w:val="fr-CA"/>
+        </w:rPr>
+      </w:pPr>
     </w:p>
     <w:p>
       <w:pPr>
@@ -2713,131 +2699,7 @@
       <w:pPr>
         <w:pStyle w:val="Corpsdetexte"/>
         <w:ind w:left="720"/>
-        <w:jc w:val="both"/>
-        <w:rPr>
-          <w:b w:val="0"/>
-          <w:color w:val="auto"/>
-          <w:sz w:val="26"/>
-          <w:szCs w:val="26"/>
-          <w:lang w:val="fr-CA"/>
-        </w:rPr>
-      </w:pPr>
-      <w:r>
-        <w:rPr>
-          <w:b w:val="0"/>
-          <w:color w:val="auto"/>
-          <w:sz w:val="26"/>
-          <w:szCs w:val="26"/>
-          <w:lang w:val="fr-CA"/>
-        </w:rPr>
-        <w:t xml:space="preserve">L’application </w:t>
-      </w:r>
-      <w:proofErr w:type="spellStart"/>
-      <w:r>
-        <w:rPr>
-          <w:b w:val="0"/>
-          <w:color w:val="auto"/>
-          <w:sz w:val="26"/>
-          <w:szCs w:val="26"/>
-          <w:lang w:val="fr-CA"/>
-        </w:rPr>
-        <w:t>FreeN</w:t>
-      </w:r>
-      <w:r>
-        <w:rPr>
-          <w:b w:val="0"/>
-          <w:color w:val="auto"/>
-          <w:sz w:val="26"/>
-          <w:szCs w:val="26"/>
-          <w:lang w:val="fr-CA"/>
-        </w:rPr>
-        <w:t>aveo</w:t>
-      </w:r>
-      <w:proofErr w:type="spellEnd"/>
-      <w:r>
-        <w:rPr>
-          <w:b w:val="0"/>
-          <w:color w:val="auto"/>
-          <w:sz w:val="26"/>
-          <w:szCs w:val="26"/>
-          <w:lang w:val="fr-CA"/>
-        </w:rPr>
-        <w:t xml:space="preserve"> est une </w:t>
-      </w:r>
-      <w:proofErr w:type="spellStart"/>
-      <w:r>
-        <w:rPr>
-          <w:b w:val="0"/>
-          <w:color w:val="auto"/>
-          <w:sz w:val="26"/>
-          <w:szCs w:val="26"/>
-          <w:lang w:val="fr-CA"/>
-        </w:rPr>
-        <w:t>WebApp</w:t>
-      </w:r>
-      <w:proofErr w:type="spellEnd"/>
-      <w:r>
-        <w:rPr>
-          <w:b w:val="0"/>
-          <w:color w:val="auto"/>
-          <w:sz w:val="26"/>
-          <w:szCs w:val="26"/>
-          <w:lang w:val="fr-CA"/>
-        </w:rPr>
-        <w:t xml:space="preserve"> nécessitant un serveur d’application </w:t>
-      </w:r>
-      <w:proofErr w:type="spellStart"/>
-      <w:r>
-        <w:rPr>
-          <w:b w:val="0"/>
-          <w:color w:val="auto"/>
-          <w:sz w:val="26"/>
-          <w:szCs w:val="26"/>
-          <w:lang w:val="fr-CA"/>
-        </w:rPr>
-        <w:t>Tomcat</w:t>
-      </w:r>
-      <w:proofErr w:type="spellEnd"/>
-      <w:r>
-        <w:rPr>
-          <w:b w:val="0"/>
-          <w:color w:val="auto"/>
-          <w:sz w:val="26"/>
-          <w:szCs w:val="26"/>
-          <w:lang w:val="fr-CA"/>
-        </w:rPr>
-        <w:t xml:space="preserve"> pour s’exécuter</w:t>
-      </w:r>
-      <w:r>
-        <w:rPr>
-          <w:b w:val="0"/>
-          <w:color w:val="auto"/>
-          <w:sz w:val="26"/>
-          <w:szCs w:val="26"/>
-          <w:lang w:val="fr-CA"/>
-        </w:rPr>
-        <w:t xml:space="preserve"> sous la version 1.6 du JDK</w:t>
-      </w:r>
-      <w:r>
-        <w:rPr>
-          <w:b w:val="0"/>
-          <w:color w:val="auto"/>
-          <w:sz w:val="26"/>
-          <w:szCs w:val="26"/>
-          <w:lang w:val="fr-CA"/>
-        </w:rPr>
-        <w:t>.</w:t>
-      </w:r>
-      <w:r>
-        <w:rPr>
-          <w:b w:val="0"/>
-          <w:color w:val="auto"/>
-          <w:sz w:val="26"/>
-          <w:szCs w:val="26"/>
-          <w:lang w:val="fr-CA"/>
-        </w:rPr>
-        <w:t xml:space="preserve"> </w:t>
-      </w:r>
+      </w:pPr>
     </w:p>
     <w:p>
       <w:pPr>
@@ -2860,7 +2722,27 @@
           <w:szCs w:val="26"/>
           <w:lang w:val="fr-CA"/>
         </w:rPr>
-        <w:t xml:space="preserve">Le portail </w:t>
+        <w:t xml:space="preserve">L’application </w:t>
+      </w:r>
+      <w:r>
+        <w:rPr>
+          <w:b w:val="0"/>
+          <w:color w:val="auto"/>
+          <w:sz w:val="26"/>
+          <w:szCs w:val="26"/>
+          <w:lang w:val="fr-CA"/>
+        </w:rPr>
+        <w:t>FNV</w:t>
+      </w:r>
+      <w:r>
+        <w:rPr>
+          <w:b w:val="0"/>
+          <w:color w:val="auto"/>
+          <w:sz w:val="26"/>
+          <w:szCs w:val="26"/>
+          <w:lang w:val="fr-CA"/>
+        </w:rPr>
+        <w:t xml:space="preserve"> est une </w:t>
       </w:r>
       <w:proofErr w:type="spellStart"/>
       <w:r>
@@ -2871,7 +2753,7 @@
           <w:szCs w:val="26"/>
           <w:lang w:val="fr-CA"/>
         </w:rPr>
-        <w:t>FreeNaveo</w:t>
+        <w:t>WebApp</w:t>
       </w:r>
       <w:proofErr w:type="spellEnd"/>
       <w:r>
@@ -2882,7 +2764,7 @@
           <w:szCs w:val="26"/>
           <w:lang w:val="fr-CA"/>
         </w:rPr>
-        <w:t xml:space="preserve"> s’interface avec un serveur d’annuaire LDAP (</w:t>
+        <w:t xml:space="preserve"> nécessitant un serveur d’application </w:t>
       </w:r>
       <w:proofErr w:type="spellStart"/>
       <w:r>
@@ -2893,7 +2775,7 @@
           <w:szCs w:val="26"/>
           <w:lang w:val="fr-CA"/>
         </w:rPr>
-        <w:t>ApacheDS</w:t>
+        <w:t>Tomcat</w:t>
       </w:r>
       <w:proofErr w:type="spellEnd"/>
       <w:r>
@@ -2904,7 +2786,17 @@
           <w:szCs w:val="26"/>
           <w:lang w:val="fr-CA"/>
         </w:rPr>
-        <w:t>) et une base de données (MySQL)</w:t>
+        <w:t xml:space="preserve"> pour s’exécuter</w:t>
+      </w:r>
+      <w:r>
+        <w:rPr>
+          <w:b w:val="0"/>
+          <w:color w:val="auto"/>
+          <w:sz w:val="26"/>
+          <w:szCs w:val="26"/>
+          <w:lang w:val="fr-CA"/>
+        </w:rPr>
+        <w:t xml:space="preserve"> sous la version 1.6 du JDK</w:t>
       </w:r>
       <w:r>
         <w:rPr>
@@ -2915,51 +2807,179 @@
           <w:lang w:val="fr-CA"/>
         </w:rPr>
         <w:t>.</w:t>
+      </w:r>
+      <w:r>
+        <w:rPr>
+          <w:b w:val="0"/>
+          <w:color w:val="auto"/>
+          <w:sz w:val="26"/>
+          <w:szCs w:val="26"/>
+          <w:lang w:val="fr-CA"/>
+        </w:rPr>
+        <w:t xml:space="preserve"> </w:t>
       </w:r>
     </w:p>
     <w:p>
       <w:pPr>
         <w:pStyle w:val="Corpsdetexte"/>
         <w:ind w:left="720"/>
-        <w:rPr>
-          <w:color w:val="auto"/>
-          <w:sz w:val="26"/>
-          <w:szCs w:val="26"/>
-          <w:lang w:val="fr-CA"/>
-        </w:rPr>
-      </w:pPr>
-      <w:r>
-        <w:rPr>
-          <w:color w:val="auto"/>
-          <w:sz w:val="26"/>
-          <w:szCs w:val="26"/>
-          <w:highlight w:val="yellow"/>
-          <w:lang w:val="fr-CA"/>
-        </w:rPr>
-        <w:t xml:space="preserve">##### Image de l’architecture </w:t>
+        <w:jc w:val="both"/>
+        <w:rPr>
+          <w:b w:val="0"/>
+          <w:color w:val="auto"/>
+          <w:sz w:val="26"/>
+          <w:szCs w:val="26"/>
+          <w:lang w:val="fr-CA"/>
+        </w:rPr>
+      </w:pPr>
+      <w:r>
+        <w:rPr>
+          <w:b w:val="0"/>
+          <w:color w:val="auto"/>
+          <w:sz w:val="26"/>
+          <w:szCs w:val="26"/>
+          <w:lang w:val="fr-CA"/>
+        </w:rPr>
+        <w:t xml:space="preserve">Le portail </w:t>
+      </w:r>
+      <w:r>
+        <w:rPr>
+          <w:b w:val="0"/>
+          <w:color w:val="auto"/>
+          <w:sz w:val="26"/>
+          <w:szCs w:val="26"/>
+          <w:lang w:val="fr-CA"/>
+        </w:rPr>
+        <w:t>FNV</w:t>
+      </w:r>
+      <w:r>
+        <w:rPr>
+          <w:b w:val="0"/>
+          <w:color w:val="auto"/>
+          <w:sz w:val="26"/>
+          <w:szCs w:val="26"/>
+          <w:lang w:val="fr-CA"/>
+        </w:rPr>
+        <w:t xml:space="preserve"> s’interface avec un serveur d’annuaire LDAP (</w:t>
       </w:r>
       <w:proofErr w:type="spellStart"/>
       <w:r>
         <w:rPr>
-          <w:color w:val="auto"/>
-          <w:sz w:val="26"/>
-          <w:szCs w:val="26"/>
-          <w:highlight w:val="yellow"/>
-          <w:lang w:val="fr-CA"/>
-        </w:rPr>
-        <w:t>Freenaveo</w:t>
+          <w:b w:val="0"/>
+          <w:color w:val="auto"/>
+          <w:sz w:val="26"/>
+          <w:szCs w:val="26"/>
+          <w:lang w:val="fr-CA"/>
+        </w:rPr>
+        <w:t>ApacheDS</w:t>
       </w:r>
       <w:proofErr w:type="spellEnd"/>
       <w:r>
         <w:rPr>
-          <w:color w:val="auto"/>
-          <w:sz w:val="26"/>
-          <w:szCs w:val="26"/>
-          <w:highlight w:val="yellow"/>
-          <w:lang w:val="fr-CA"/>
-        </w:rPr>
-        <w:t xml:space="preserve"> LDAP #######</w:t>
-      </w:r>
+          <w:b w:val="0"/>
+          <w:color w:val="auto"/>
+          <w:sz w:val="26"/>
+          <w:szCs w:val="26"/>
+          <w:lang w:val="fr-CA"/>
+        </w:rPr>
+        <w:t>) et une base de données (MySQL)</w:t>
+      </w:r>
+      <w:r>
+        <w:rPr>
+          <w:b w:val="0"/>
+          <w:color w:val="auto"/>
+          <w:sz w:val="26"/>
+          <w:szCs w:val="26"/>
+          <w:lang w:val="fr-CA"/>
+        </w:rPr>
+        <w:t>.</w:t>
+      </w:r>
+    </w:p>
+    <w:p>
+      <w:pPr>
+        <w:pStyle w:val="Corpsdetexte"/>
+        <w:keepNext/>
+      </w:pPr>
+      <w:r>
+        <w:rPr>
+          <w:noProof/>
+          <w:color w:val="auto"/>
+          <w:sz w:val="26"/>
+          <w:szCs w:val="26"/>
+        </w:rPr>
+        <w:lastRenderedPageBreak/>
+        <w:drawing>
+          <wp:inline distT="0" distB="0" distL="0" distR="0">
+            <wp:extent cx="6868921" cy="4040372"/>
+            <wp:effectExtent l="19050" t="0" r="8129" b="0"/>
+            <wp:docPr id="3" name="Image 2" descr="LDAP-FNV.PNG"/>
+            <wp:cNvGraphicFramePr>
+              <a:graphicFrameLocks xmlns:a="http://schemas.openxmlformats.org/drawingml/2006/main" noChangeAspect="1"/>
+            </wp:cNvGraphicFramePr>
+            <a:graphic xmlns:a="http://schemas.openxmlformats.org/drawingml/2006/main">
+              <a:graphicData uri="http://schemas.openxmlformats.org/drawingml/2006/picture">
+                <pic:pic xmlns:pic="http://schemas.openxmlformats.org/drawingml/2006/picture">
+                  <pic:nvPicPr>
+                    <pic:cNvPr id="0" name="LDAP-FNV.PNG"/>
+                    <pic:cNvPicPr/>
+                  </pic:nvPicPr>
+                  <pic:blipFill>
+                    <a:blip r:embed="rId18"/>
+                    <a:stretch>
+                      <a:fillRect/>
+                    </a:stretch>
+                  </pic:blipFill>
+                  <pic:spPr>
+                    <a:xfrm>
+                      <a:off x="0" y="0"/>
+                      <a:ext cx="6868921" cy="4040372"/>
+                    </a:xfrm>
+                    <a:prstGeom prst="rect">
+                      <a:avLst/>
+                    </a:prstGeom>
+                  </pic:spPr>
+                </pic:pic>
+              </a:graphicData>
+            </a:graphic>
+          </wp:inline>
+        </w:drawing>
+      </w:r>
+    </w:p>
+    <w:p>
+      <w:pPr>
+        <w:pStyle w:val="Lgende"/>
+        <w:ind w:left="3530" w:firstLine="706"/>
+        <w:rPr>
+          <w:color w:val="auto"/>
+          <w:sz w:val="26"/>
+          <w:szCs w:val="26"/>
+        </w:rPr>
+      </w:pPr>
+      <w:r>
+        <w:t xml:space="preserve">Figure </w:t>
+      </w:r>
+      <w:fldSimple w:instr=" SEQ Figure \* ARABIC ">
+        <w:r>
+          <w:rPr>
+            <w:noProof/>
+          </w:rPr>
+          <w:t>1</w:t>
+        </w:r>
+      </w:fldSimple>
+      <w:r>
+        <w:t xml:space="preserve"> : Architecture système FNV</w:t>
+      </w:r>
+    </w:p>
+    <w:p>
+      <w:pPr>
+        <w:pStyle w:val="Corpsdetexte"/>
+        <w:rPr>
+          <w:color w:val="auto"/>
+          <w:sz w:val="26"/>
+          <w:szCs w:val="26"/>
+          <w:lang w:val="fr-CA"/>
+        </w:rPr>
+      </w:pPr>
     </w:p>
     <w:p>
       <w:pPr>
@@ -3173,7 +3193,6 @@
           <w:sz w:val="26"/>
           <w:szCs w:val="26"/>
         </w:rPr>
-        <w:lastRenderedPageBreak/>
         <w:t>Apache Directory Studio :</w:t>
       </w:r>
       <w:r>
@@ -3292,6 +3311,7 @@
           <w:sz w:val="26"/>
           <w:szCs w:val="26"/>
         </w:rPr>
+        <w:lastRenderedPageBreak/>
         <w:t>La mise en place de l’environnement de développement a été produite dans une machine virtuel distante, afin qu’elle soit accessible pour toute personne voulant travailler dessus.</w:t>
       </w:r>
     </w:p>
@@ -3381,14 +3401,12 @@
                     </w:rPr>
                     <w:t>« ./DCNS/</w:t>
                   </w:r>
-                  <w:proofErr w:type="spellStart"/>
                   <w:r>
                     <w:rPr>
                       <w:lang w:val="fr-FR"/>
                     </w:rPr>
-                    <w:t>Freenaveo</w:t>
+                    <w:t>FNV</w:t>
                   </w:r>
-                  <w:proofErr w:type="spellEnd"/>
                   <w:r>
                     <w:rPr>
                       <w:lang w:val="fr-FR"/>
@@ -3497,7 +3515,29 @@
           <w:szCs w:val="26"/>
           <w:lang w:val="fr-CA"/>
         </w:rPr>
-        <w:t xml:space="preserve"> d’Apache-Tomcat-6.0.44</w:t>
+        <w:t xml:space="preserve"> d’Apache-</w:t>
+      </w:r>
+      <w:proofErr w:type="spellStart"/>
+      <w:r>
+        <w:rPr>
+          <w:b w:val="0"/>
+          <w:color w:val="auto"/>
+          <w:sz w:val="26"/>
+          <w:szCs w:val="26"/>
+          <w:lang w:val="fr-CA"/>
+        </w:rPr>
+        <w:t>Tomcat</w:t>
+      </w:r>
+      <w:proofErr w:type="spellEnd"/>
+      <w:r>
+        <w:rPr>
+          <w:b w:val="0"/>
+          <w:color w:val="auto"/>
+          <w:sz w:val="26"/>
+          <w:szCs w:val="26"/>
+          <w:lang w:val="fr-CA"/>
+        </w:rPr>
+        <w:t>-6.0.44</w:t>
       </w:r>
       <w:r>
         <w:rPr>
@@ -3509,18 +3549,16 @@
         </w:rPr>
         <w:t xml:space="preserve"> dans  .\</w:t>
       </w:r>
-      <w:proofErr w:type="spellStart"/>
-      <w:r>
-        <w:rPr>
-          <w:b w:val="0"/>
-          <w:color w:val="auto"/>
-          <w:sz w:val="26"/>
-          <w:szCs w:val="26"/>
-          <w:lang w:val="fr-CA"/>
-        </w:rPr>
-        <w:t>Freenaveo</w:t>
-      </w:r>
-      <w:proofErr w:type="spellEnd"/>
+      <w:r>
+        <w:rPr>
+          <w:b w:val="0"/>
+          <w:color w:val="auto"/>
+          <w:sz w:val="26"/>
+          <w:szCs w:val="26"/>
+          <w:lang w:val="fr-CA"/>
+        </w:rPr>
+        <w:t>FNV</w:t>
+      </w:r>
       <w:r>
         <w:rPr>
           <w:b w:val="0"/>
@@ -3554,7 +3592,29 @@
           <w:szCs w:val="26"/>
           <w:lang w:val="fr-CA"/>
         </w:rPr>
-        <w:t>Décompression de mysql-</w:t>
+        <w:t xml:space="preserve">Décompression de </w:t>
+      </w:r>
+      <w:proofErr w:type="spellStart"/>
+      <w:r>
+        <w:rPr>
+          <w:b w:val="0"/>
+          <w:color w:val="auto"/>
+          <w:sz w:val="26"/>
+          <w:szCs w:val="26"/>
+          <w:lang w:val="fr-CA"/>
+        </w:rPr>
+        <w:t>mysql</w:t>
+      </w:r>
+      <w:proofErr w:type="spellEnd"/>
+      <w:r>
+        <w:rPr>
+          <w:b w:val="0"/>
+          <w:color w:val="auto"/>
+          <w:sz w:val="26"/>
+          <w:szCs w:val="26"/>
+          <w:lang w:val="fr-CA"/>
+        </w:rPr>
+        <w:t>-</w:t>
       </w:r>
       <w:r>
         <w:rPr>
@@ -3576,18 +3636,16 @@
         </w:rPr>
         <w:t>.zip dans .\</w:t>
       </w:r>
-      <w:proofErr w:type="spellStart"/>
-      <w:r>
-        <w:rPr>
-          <w:b w:val="0"/>
-          <w:color w:val="auto"/>
-          <w:sz w:val="26"/>
-          <w:szCs w:val="26"/>
-          <w:lang w:val="fr-CA"/>
-        </w:rPr>
-        <w:t>Freenaveo</w:t>
-      </w:r>
-      <w:proofErr w:type="spellEnd"/>
+      <w:r>
+        <w:rPr>
+          <w:b w:val="0"/>
+          <w:color w:val="auto"/>
+          <w:sz w:val="26"/>
+          <w:szCs w:val="26"/>
+          <w:lang w:val="fr-CA"/>
+        </w:rPr>
+        <w:t>FNV</w:t>
+      </w:r>
       <w:r>
         <w:rPr>
           <w:b w:val="0"/>
@@ -3742,27 +3800,7 @@
           <w:szCs w:val="24"/>
           <w:lang w:val="en-US"/>
         </w:rPr>
-        <w:t>dropuser</w:t>
-      </w:r>
-      <w:proofErr w:type="spellEnd"/>
-      <w:r>
-        <w:rPr>
-          <w:rFonts w:asciiTheme="majorHAnsi" w:hAnsiTheme="majorHAnsi"/>
-          <w:sz w:val="24"/>
-          <w:szCs w:val="24"/>
-          <w:lang w:val="en-US"/>
-        </w:rPr>
-        <w:t>'@'</w:t>
-      </w:r>
-      <w:proofErr w:type="spellStart"/>
-      <w:r>
-        <w:rPr>
-          <w:rFonts w:asciiTheme="majorHAnsi" w:hAnsiTheme="majorHAnsi"/>
-          <w:sz w:val="24"/>
-          <w:szCs w:val="24"/>
-          <w:lang w:val="en-US"/>
-        </w:rPr>
-        <w:t>localhost</w:t>
+        <w:t>dropuser'@'localhost</w:t>
       </w:r>
       <w:proofErr w:type="spellEnd"/>
       <w:r>
@@ -3869,27 +3907,7 @@
           <w:szCs w:val="24"/>
           <w:lang w:val="en-US"/>
         </w:rPr>
-        <w:t>dropuser</w:t>
-      </w:r>
-      <w:proofErr w:type="spellEnd"/>
-      <w:r>
-        <w:rPr>
-          <w:rFonts w:asciiTheme="majorHAnsi" w:hAnsiTheme="majorHAnsi"/>
-          <w:sz w:val="24"/>
-          <w:szCs w:val="24"/>
-          <w:lang w:val="en-US"/>
-        </w:rPr>
-        <w:t>'@'</w:t>
-      </w:r>
-      <w:proofErr w:type="spellStart"/>
-      <w:r>
-        <w:rPr>
-          <w:rFonts w:asciiTheme="majorHAnsi" w:hAnsiTheme="majorHAnsi"/>
-          <w:sz w:val="24"/>
-          <w:szCs w:val="24"/>
-          <w:lang w:val="en-US"/>
-        </w:rPr>
-        <w:t>localhost</w:t>
+        <w:t>dropuser'@'localhost</w:t>
       </w:r>
       <w:proofErr w:type="spellEnd"/>
       <w:r>
@@ -3974,27 +3992,7 @@
           <w:szCs w:val="24"/>
           <w:lang w:val="en-US"/>
         </w:rPr>
-        <w:t xml:space="preserve">source </w:t>
-      </w:r>
-      <w:proofErr w:type="spellStart"/>
-      <w:r>
-        <w:rPr>
-          <w:rFonts w:asciiTheme="majorHAnsi" w:hAnsiTheme="majorHAnsi"/>
-          <w:sz w:val="24"/>
-          <w:szCs w:val="24"/>
-          <w:lang w:val="en-US"/>
-        </w:rPr>
-        <w:t>InitBDD_FNV.sql</w:t>
-      </w:r>
-      <w:proofErr w:type="spellEnd"/>
-      <w:r>
-        <w:rPr>
-          <w:rFonts w:asciiTheme="majorHAnsi" w:hAnsiTheme="majorHAnsi"/>
-          <w:sz w:val="24"/>
-          <w:szCs w:val="24"/>
-          <w:lang w:val="en-US"/>
-        </w:rPr>
-        <w:t>;</w:t>
+        <w:t>source InitBDD_FNV.sql;</w:t>
       </w:r>
       <w:r>
         <w:rPr>
@@ -4267,8 +4265,9 @@
           <w:sz w:val="26"/>
           <w:szCs w:val="26"/>
         </w:rPr>
-        <w:t>Exécution d’apacheds-1.5.7-setup.exe</w:t>
-      </w:r>
+        <w:t>Exécution d’</w:t>
+      </w:r>
+      <w:proofErr w:type="spellStart"/>
       <w:r>
         <w:rPr>
           <w:rFonts w:asciiTheme="majorHAnsi" w:hAnsiTheme="majorHAnsi"/>
@@ -4276,6 +4275,25 @@
           <w:sz w:val="26"/>
           <w:szCs w:val="26"/>
         </w:rPr>
+        <w:t>apacheds</w:t>
+      </w:r>
+      <w:proofErr w:type="spellEnd"/>
+      <w:r>
+        <w:rPr>
+          <w:rFonts w:asciiTheme="majorHAnsi" w:hAnsiTheme="majorHAnsi"/>
+          <w:bCs/>
+          <w:sz w:val="26"/>
+          <w:szCs w:val="26"/>
+        </w:rPr>
+        <w:t>-1.5.7-setup.exe</w:t>
+      </w:r>
+      <w:r>
+        <w:rPr>
+          <w:rFonts w:asciiTheme="majorHAnsi" w:hAnsiTheme="majorHAnsi"/>
+          <w:bCs/>
+          <w:sz w:val="26"/>
+          <w:szCs w:val="26"/>
+        </w:rPr>
         <w:t xml:space="preserve"> pour installer l’annuaire</w:t>
       </w:r>
       <w:r>
@@ -4296,31 +4314,6 @@
         </w:rPr>
         <w:t>7</w:t>
       </w:r>
-    </w:p>
-    <w:p>
-      <w:pPr>
-        <w:spacing w:after="200" w:line="276" w:lineRule="auto"/>
-        <w:contextualSpacing/>
-        <w:rPr>
-          <w:rFonts w:asciiTheme="majorHAnsi" w:hAnsiTheme="majorHAnsi"/>
-          <w:sz w:val="26"/>
-          <w:szCs w:val="26"/>
-          <w:lang w:val="fr-FR"/>
-        </w:rPr>
-      </w:pPr>
-    </w:p>
-    <w:p>
-      <w:pPr>
-        <w:spacing w:after="200" w:line="276" w:lineRule="auto"/>
-        <w:ind w:left="706"/>
-        <w:contextualSpacing/>
-        <w:rPr>
-          <w:rFonts w:asciiTheme="majorHAnsi" w:hAnsiTheme="majorHAnsi"/>
-          <w:sz w:val="26"/>
-          <w:szCs w:val="26"/>
-          <w:lang w:val="fr-FR"/>
-        </w:rPr>
-      </w:pPr>
     </w:p>
     <w:p>
       <w:pPr>
@@ -4342,7 +4335,6 @@
           <w:szCs w:val="26"/>
           <w:lang w:eastAsia="fr-CA"/>
         </w:rPr>
-        <w:lastRenderedPageBreak/>
         <w:t xml:space="preserve">Le principe de l’environnement du développement est de réaliser les différentes actions sous la machine locale et de générer l’application packagé, qu’on mettra dans le serveur d’application Apache </w:t>
       </w:r>
       <w:proofErr w:type="spellStart"/>
@@ -4515,6 +4507,7 @@
       <w:pPr>
         <w:pStyle w:val="Corpsdetexte"/>
         <w:ind w:left="720"/>
+        <w:jc w:val="both"/>
         <w:rPr>
           <w:b w:val="0"/>
           <w:color w:val="auto"/>
@@ -4566,6 +4559,7 @@
           <w:ilvl w:val="0"/>
           <w:numId w:val="34"/>
         </w:numPr>
+        <w:jc w:val="both"/>
         <w:rPr>
           <w:b w:val="0"/>
           <w:color w:val="auto"/>
@@ -4592,6 +4586,7 @@
           <w:ilvl w:val="0"/>
           <w:numId w:val="34"/>
         </w:numPr>
+        <w:jc w:val="both"/>
         <w:rPr>
           <w:b w:val="0"/>
           <w:color w:val="auto"/>
@@ -4640,6 +4635,7 @@
           <w:ilvl w:val="0"/>
           <w:numId w:val="34"/>
         </w:numPr>
+        <w:jc w:val="both"/>
         <w:rPr>
           <w:b w:val="0"/>
           <w:color w:val="auto"/>
@@ -4723,6 +4719,7 @@
           <w:ilvl w:val="0"/>
           <w:numId w:val="35"/>
         </w:numPr>
+        <w:jc w:val="both"/>
         <w:rPr>
           <w:b w:val="0"/>
           <w:color w:val="auto"/>
@@ -4765,6 +4762,7 @@
           <w:ilvl w:val="0"/>
           <w:numId w:val="35"/>
         </w:numPr>
+        <w:jc w:val="both"/>
         <w:rPr>
           <w:b w:val="0"/>
           <w:color w:val="auto"/>
@@ -4789,6 +4787,7 @@
           <w:ilvl w:val="0"/>
           <w:numId w:val="35"/>
         </w:numPr>
+        <w:jc w:val="both"/>
         <w:rPr>
           <w:b w:val="0"/>
           <w:color w:val="auto"/>
@@ -4830,6 +4829,7 @@
       <w:pPr>
         <w:pStyle w:val="Corpsdetexte"/>
         <w:ind w:left="1412"/>
+        <w:jc w:val="both"/>
         <w:rPr>
           <w:b w:val="0"/>
           <w:color w:val="auto"/>
@@ -4842,6 +4842,7 @@
       <w:pPr>
         <w:pStyle w:val="Corpsdetexte"/>
         <w:ind w:left="706"/>
+        <w:jc w:val="both"/>
         <w:rPr>
           <w:b w:val="0"/>
           <w:color w:val="auto"/>
@@ -4862,17 +4863,101 @@
     <w:p>
       <w:pPr>
         <w:pStyle w:val="Corpsdetexte"/>
-        <w:ind w:left="706"/>
-        <w:rPr>
-          <w:b w:val="0"/>
-          <w:color w:val="auto"/>
-          <w:sz w:val="26"/>
-          <w:szCs w:val="26"/>
-        </w:rPr>
-      </w:pPr>
-      <w:r>
-        <w:rPr>
-          <w:b w:val="0"/>
+        <w:rPr>
+          <w:b w:val="0"/>
+          <w:color w:val="auto"/>
+          <w:sz w:val="26"/>
+          <w:szCs w:val="26"/>
+        </w:rPr>
+      </w:pPr>
+    </w:p>
+    <w:p>
+      <w:pPr>
+        <w:pStyle w:val="Corpsdetexte"/>
+        <w:keepNext/>
+      </w:pPr>
+      <w:r>
+        <w:rPr>
+          <w:b w:val="0"/>
+          <w:noProof/>
+          <w:color w:val="auto"/>
+          <w:sz w:val="26"/>
+          <w:szCs w:val="26"/>
+        </w:rPr>
+        <w:drawing>
+          <wp:inline distT="0" distB="0" distL="0" distR="0">
+            <wp:extent cx="6546749" cy="3434316"/>
+            <wp:effectExtent l="19050" t="0" r="6451" b="0"/>
+            <wp:docPr id="2" name="Image 1" descr="FNV-screen.PNG"/>
+            <wp:cNvGraphicFramePr>
+              <a:graphicFrameLocks xmlns:a="http://schemas.openxmlformats.org/drawingml/2006/main" noChangeAspect="1"/>
+            </wp:cNvGraphicFramePr>
+            <a:graphic xmlns:a="http://schemas.openxmlformats.org/drawingml/2006/main">
+              <a:graphicData uri="http://schemas.openxmlformats.org/drawingml/2006/picture">
+                <pic:pic xmlns:pic="http://schemas.openxmlformats.org/drawingml/2006/picture">
+                  <pic:nvPicPr>
+                    <pic:cNvPr id="0" name="FNV-screen.PNG"/>
+                    <pic:cNvPicPr/>
+                  </pic:nvPicPr>
+                  <pic:blipFill>
+                    <a:blip r:embed="rId19"/>
+                    <a:stretch>
+                      <a:fillRect/>
+                    </a:stretch>
+                  </pic:blipFill>
+                  <pic:spPr>
+                    <a:xfrm>
+                      <a:off x="0" y="0"/>
+                      <a:ext cx="6551388" cy="3436749"/>
+                    </a:xfrm>
+                    <a:prstGeom prst="rect">
+                      <a:avLst/>
+                    </a:prstGeom>
+                  </pic:spPr>
+                </pic:pic>
+              </a:graphicData>
+            </a:graphic>
+          </wp:inline>
+        </w:drawing>
+      </w:r>
+    </w:p>
+    <w:p>
+      <w:pPr>
+        <w:pStyle w:val="Lgende"/>
+        <w:ind w:left="2118" w:firstLine="706"/>
+        <w:rPr>
+          <w:b/>
+          <w:color w:val="auto"/>
+          <w:sz w:val="26"/>
+          <w:szCs w:val="26"/>
+        </w:rPr>
+      </w:pPr>
+      <w:r>
+        <w:t xml:space="preserve">Figure </w:t>
+      </w:r>
+      <w:fldSimple w:instr=" SEQ Figure \* ARABIC ">
+        <w:r>
+          <w:rPr>
+            <w:noProof/>
+          </w:rPr>
+          <w:t>2</w:t>
+        </w:r>
+      </w:fldSimple>
+      <w:r>
+        <w:t xml:space="preserve"> : Capture d'écran de l'application FNV</w:t>
+      </w:r>
+    </w:p>
+    <w:p>
+      <w:pPr>
+        <w:pStyle w:val="Corpsdetexte"/>
+        <w:rPr>
+          <w:color w:val="auto"/>
+          <w:sz w:val="26"/>
+          <w:szCs w:val="26"/>
+        </w:rPr>
+      </w:pPr>
+      <w:r>
+        <w:rPr>
           <w:color w:val="auto"/>
           <w:sz w:val="26"/>
           <w:szCs w:val="26"/>
@@ -4881,46 +4966,12 @@
       </w:r>
       <w:r>
         <w:rPr>
-          <w:b w:val="0"/>
-          <w:color w:val="auto"/>
-          <w:sz w:val="26"/>
-          <w:szCs w:val="26"/>
-          <w:highlight w:val="yellow"/>
-        </w:rPr>
-        <w:t xml:space="preserve">###Image de l’application sous </w:t>
-      </w:r>
-      <w:proofErr w:type="spellStart"/>
-      <w:r>
-        <w:rPr>
-          <w:b w:val="0"/>
-          <w:color w:val="auto"/>
-          <w:sz w:val="26"/>
-          <w:szCs w:val="26"/>
-          <w:highlight w:val="yellow"/>
-        </w:rPr>
-        <w:t>Centos</w:t>
-      </w:r>
-      <w:proofErr w:type="spellEnd"/>
-      <w:r>
-        <w:rPr>
-          <w:b w:val="0"/>
-          <w:color w:val="auto"/>
-          <w:sz w:val="26"/>
-          <w:szCs w:val="26"/>
-          <w:highlight w:val="yellow"/>
-        </w:rPr>
-        <w:t>###</w:t>
-      </w:r>
-    </w:p>
-    <w:p>
-      <w:pPr>
-        <w:pStyle w:val="Corpsdetexte"/>
-        <w:rPr>
-          <w:color w:val="auto"/>
-          <w:sz w:val="26"/>
-          <w:szCs w:val="26"/>
-        </w:rPr>
-      </w:pPr>
+          <w:color w:val="auto"/>
+          <w:sz w:val="26"/>
+          <w:szCs w:val="26"/>
+        </w:rPr>
+        <w:t xml:space="preserve">              </w:t>
+      </w:r>
       <w:r>
         <w:rPr>
           <w:color w:val="auto"/>
@@ -4928,14 +4979,6 @@
           <w:szCs w:val="26"/>
         </w:rPr>
         <w:tab/>
-      </w:r>
-      <w:r>
-        <w:rPr>
-          <w:color w:val="auto"/>
-          <w:sz w:val="26"/>
-          <w:szCs w:val="26"/>
-        </w:rPr>
-        <w:t xml:space="preserve">              </w:t>
       </w:r>
     </w:p>
     <w:p>
@@ -4945,9 +4988,169 @@
           <w:ilvl w:val="0"/>
           <w:numId w:val="25"/>
         </w:numPr>
-      </w:pPr>
-      <w:r>
-        <w:t>Rubis</w:t>
+        <w:rPr>
+          <w:u w:val="single"/>
+        </w:rPr>
+      </w:pPr>
+      <w:r>
+        <w:rPr>
+          <w:u w:val="single"/>
+        </w:rPr>
+        <w:t>RBS</w:t>
+      </w:r>
+    </w:p>
+    <w:p>
+      <w:pPr>
+        <w:pStyle w:val="Corpsdetexte"/>
+      </w:pPr>
+    </w:p>
+    <w:p>
+      <w:pPr>
+        <w:pStyle w:val="Corpsdetexte"/>
+        <w:jc w:val="both"/>
+        <w:rPr>
+          <w:b w:val="0"/>
+          <w:color w:val="auto"/>
+          <w:sz w:val="26"/>
+          <w:szCs w:val="26"/>
+        </w:rPr>
+      </w:pPr>
+      <w:r>
+        <w:rPr>
+          <w:b w:val="0"/>
+          <w:color w:val="auto"/>
+          <w:sz w:val="26"/>
+          <w:szCs w:val="26"/>
+        </w:rPr>
+        <w:t xml:space="preserve">On a été embarqué dans la maintenance de l’application RBS, dont on a reçu des incidents importants de la part du client ; et le Chef de projet nous a affecté </w:t>
+      </w:r>
+      <w:proofErr w:type="gramStart"/>
+      <w:r>
+        <w:rPr>
+          <w:b w:val="0"/>
+          <w:color w:val="auto"/>
+          <w:sz w:val="26"/>
+          <w:szCs w:val="26"/>
+        </w:rPr>
+        <w:t>a</w:t>
+      </w:r>
+      <w:proofErr w:type="gramEnd"/>
+      <w:r>
+        <w:rPr>
+          <w:b w:val="0"/>
+          <w:color w:val="auto"/>
+          <w:sz w:val="26"/>
+          <w:szCs w:val="26"/>
+        </w:rPr>
+        <w:t xml:space="preserve"> l’application pour résoudre les éventuels problèmes ; les tâches qu’on a effectué sont :</w:t>
+      </w:r>
+    </w:p>
+    <w:p>
+      <w:pPr>
+        <w:pStyle w:val="Corpsdetexte"/>
+        <w:jc w:val="both"/>
+        <w:rPr>
+          <w:b w:val="0"/>
+          <w:color w:val="auto"/>
+          <w:sz w:val="26"/>
+          <w:szCs w:val="26"/>
+        </w:rPr>
+      </w:pPr>
+    </w:p>
+    <w:p>
+      <w:pPr>
+        <w:pStyle w:val="Corpsdetexte"/>
+        <w:numPr>
+          <w:ilvl w:val="0"/>
+          <w:numId w:val="38"/>
+        </w:numPr>
+        <w:jc w:val="both"/>
+        <w:rPr>
+          <w:b w:val="0"/>
+          <w:color w:val="auto"/>
+          <w:sz w:val="26"/>
+          <w:szCs w:val="26"/>
+        </w:rPr>
+      </w:pPr>
+      <w:r>
+        <w:rPr>
+          <w:b w:val="0"/>
+          <w:color w:val="auto"/>
+          <w:sz w:val="26"/>
+          <w:szCs w:val="26"/>
+        </w:rPr>
+        <w:t>Etablir un environnement de développement en local, et un environnement d’intégration sous Linux afin d’avoir un environnement proche de celui du client.</w:t>
+      </w:r>
+    </w:p>
+    <w:p>
+      <w:pPr>
+        <w:pStyle w:val="Corpsdetexte"/>
+        <w:numPr>
+          <w:ilvl w:val="0"/>
+          <w:numId w:val="38"/>
+        </w:numPr>
+        <w:jc w:val="both"/>
+        <w:rPr>
+          <w:b w:val="0"/>
+          <w:color w:val="auto"/>
+          <w:sz w:val="26"/>
+          <w:szCs w:val="26"/>
+        </w:rPr>
+      </w:pPr>
+      <w:r>
+        <w:rPr>
+          <w:b w:val="0"/>
+          <w:color w:val="auto"/>
+          <w:sz w:val="26"/>
+          <w:szCs w:val="26"/>
+        </w:rPr>
+        <w:t>Développement des portlets pour gérer les documents administratifs.</w:t>
+      </w:r>
+    </w:p>
+    <w:p>
+      <w:pPr>
+        <w:pStyle w:val="Corpsdetexte"/>
+        <w:numPr>
+          <w:ilvl w:val="0"/>
+          <w:numId w:val="38"/>
+        </w:numPr>
+        <w:jc w:val="both"/>
+        <w:rPr>
+          <w:b w:val="0"/>
+          <w:color w:val="auto"/>
+          <w:sz w:val="26"/>
+          <w:szCs w:val="26"/>
+        </w:rPr>
+      </w:pPr>
+      <w:r>
+        <w:rPr>
+          <w:b w:val="0"/>
+          <w:color w:val="auto"/>
+          <w:sz w:val="26"/>
+          <w:szCs w:val="26"/>
+        </w:rPr>
+        <w:t>Traitement d’incident : Purge de dépêches présentes dans l’application.</w:t>
+      </w:r>
+    </w:p>
+    <w:p>
+      <w:pPr>
+        <w:pStyle w:val="Corpsdetexte"/>
+        <w:rPr>
+          <w:b w:val="0"/>
+          <w:color w:val="auto"/>
+          <w:sz w:val="26"/>
+          <w:szCs w:val="26"/>
+        </w:rPr>
+      </w:pPr>
+    </w:p>
+    <w:p>
+      <w:pPr>
+        <w:pStyle w:val="Corpsdetexte"/>
+        <w:ind w:left="792"/>
+      </w:pPr>
+      <w:r>
+        <w:lastRenderedPageBreak/>
+        <w:br/>
       </w:r>
     </w:p>
     <w:p>
@@ -4965,7 +5168,1454 @@
     <w:p>
       <w:pPr>
         <w:pStyle w:val="Corpsdetexte"/>
+        <w:rPr>
+          <w:b w:val="0"/>
+          <w:color w:val="auto"/>
+          <w:sz w:val="26"/>
+          <w:szCs w:val="26"/>
+        </w:rPr>
+      </w:pPr>
+    </w:p>
+    <w:p>
+      <w:pPr>
+        <w:pStyle w:val="Corpsdetexte"/>
         <w:ind w:left="360"/>
+        <w:rPr>
+          <w:u w:val="single"/>
+        </w:rPr>
+      </w:pPr>
+      <w:r>
+        <w:rPr>
+          <w:u w:val="single"/>
+        </w:rPr>
+        <w:t>Présentation</w:t>
+      </w:r>
+      <w:r>
+        <w:rPr>
+          <w:u w:val="single"/>
+        </w:rPr>
+        <w:t> :</w:t>
+      </w:r>
+    </w:p>
+    <w:p>
+      <w:pPr>
+        <w:pStyle w:val="Corpsdetexte"/>
+        <w:ind w:left="360"/>
+        <w:jc w:val="both"/>
+        <w:rPr>
+          <w:b w:val="0"/>
+          <w:color w:val="auto"/>
+          <w:sz w:val="26"/>
+          <w:szCs w:val="26"/>
+          <w:lang w:val="fr-CA"/>
+        </w:rPr>
+      </w:pPr>
+      <w:r>
+        <w:rPr>
+          <w:rFonts w:ascii="Cambria" w:hAnsi="Cambria"/>
+          <w:b w:val="0"/>
+          <w:color w:val="auto"/>
+          <w:sz w:val="26"/>
+          <w:szCs w:val="26"/>
+          <w:lang w:val="fr-CA"/>
+        </w:rPr>
+        <w:t>Le projet</w:t>
+      </w:r>
+      <w:r>
+        <w:rPr>
+          <w:b w:val="0"/>
+          <w:color w:val="auto"/>
+          <w:sz w:val="26"/>
+          <w:szCs w:val="26"/>
+          <w:lang w:val="fr-CA"/>
+        </w:rPr>
+        <w:t xml:space="preserve"> RBS</w:t>
+      </w:r>
+      <w:r>
+        <w:rPr>
+          <w:b w:val="0"/>
+          <w:color w:val="auto"/>
+          <w:sz w:val="26"/>
+          <w:szCs w:val="26"/>
+          <w:lang w:val="fr-CA"/>
+        </w:rPr>
+        <w:t xml:space="preserve"> </w:t>
+      </w:r>
+      <w:r>
+        <w:rPr>
+          <w:rFonts w:ascii="Cambria" w:hAnsi="Cambria"/>
+          <w:b w:val="0"/>
+          <w:color w:val="auto"/>
+          <w:sz w:val="26"/>
+          <w:szCs w:val="26"/>
+          <w:lang w:val="fr-CA"/>
+        </w:rPr>
+        <w:t xml:space="preserve"> à pour finalité la réalisation et le déploiement d’un outil d’intelligence économique et marketing qui est constituée de deux solutions industriellement intégrées</w:t>
+      </w:r>
+      <w:r>
+        <w:rPr>
+          <w:b w:val="0"/>
+          <w:color w:val="auto"/>
+          <w:sz w:val="26"/>
+          <w:szCs w:val="26"/>
+          <w:lang w:val="fr-CA"/>
+        </w:rPr>
+        <w:t> :</w:t>
+      </w:r>
+    </w:p>
+    <w:p>
+      <w:pPr>
+        <w:pStyle w:val="Corpsdetexte"/>
+        <w:numPr>
+          <w:ilvl w:val="0"/>
+          <w:numId w:val="36"/>
+        </w:numPr>
+        <w:jc w:val="both"/>
+        <w:rPr>
+          <w:rFonts w:ascii="Cambria" w:hAnsi="Cambria"/>
+          <w:b w:val="0"/>
+          <w:color w:val="auto"/>
+          <w:sz w:val="26"/>
+          <w:szCs w:val="26"/>
+          <w:lang w:val="fr-CA"/>
+        </w:rPr>
+      </w:pPr>
+      <w:r>
+        <w:rPr>
+          <w:b w:val="0"/>
+          <w:color w:val="auto"/>
+          <w:sz w:val="26"/>
+          <w:szCs w:val="26"/>
+          <w:lang w:val="fr-CA"/>
+        </w:rPr>
+        <w:t>U</w:t>
+      </w:r>
+      <w:r>
+        <w:rPr>
+          <w:rFonts w:ascii="Cambria" w:hAnsi="Cambria"/>
+          <w:b w:val="0"/>
+          <w:color w:val="auto"/>
+          <w:sz w:val="26"/>
+          <w:szCs w:val="26"/>
+          <w:lang w:val="fr-CA"/>
+        </w:rPr>
+        <w:t>ne plate-forme de pub</w:t>
+      </w:r>
+      <w:r>
+        <w:rPr>
+          <w:b w:val="0"/>
+          <w:color w:val="auto"/>
+          <w:sz w:val="26"/>
+          <w:szCs w:val="26"/>
+          <w:lang w:val="fr-CA"/>
+        </w:rPr>
+        <w:t>lication d’information appelée E</w:t>
+      </w:r>
+      <w:r>
+        <w:rPr>
+          <w:rFonts w:ascii="Cambria" w:hAnsi="Cambria"/>
+          <w:b w:val="0"/>
+          <w:color w:val="auto"/>
+          <w:sz w:val="26"/>
+          <w:szCs w:val="26"/>
+          <w:lang w:val="fr-CA"/>
+        </w:rPr>
+        <w:t>PL</w:t>
+      </w:r>
+    </w:p>
+    <w:p>
+      <w:pPr>
+        <w:pStyle w:val="Corpsdetexte"/>
+        <w:numPr>
+          <w:ilvl w:val="0"/>
+          <w:numId w:val="36"/>
+        </w:numPr>
+        <w:jc w:val="both"/>
+        <w:rPr>
+          <w:b w:val="0"/>
+          <w:color w:val="auto"/>
+          <w:sz w:val="26"/>
+          <w:szCs w:val="26"/>
+          <w:lang w:val="fr-CA"/>
+        </w:rPr>
+      </w:pPr>
+      <w:r>
+        <w:rPr>
+          <w:b w:val="0"/>
+          <w:color w:val="auto"/>
+          <w:sz w:val="26"/>
+          <w:szCs w:val="26"/>
+          <w:lang w:val="fr-CA"/>
+        </w:rPr>
+        <w:t>U</w:t>
+      </w:r>
+      <w:r>
+        <w:rPr>
+          <w:rFonts w:ascii="Cambria" w:hAnsi="Cambria"/>
+          <w:b w:val="0"/>
+          <w:color w:val="auto"/>
+          <w:sz w:val="26"/>
+          <w:szCs w:val="26"/>
+          <w:lang w:val="fr-CA"/>
+        </w:rPr>
+        <w:t>ne base de gestion de contenu d’information appelée GED.</w:t>
+      </w:r>
+    </w:p>
+    <w:p>
+      <w:pPr>
+        <w:pStyle w:val="Corpsdetexte"/>
+        <w:ind w:left="360"/>
+        <w:jc w:val="both"/>
+        <w:rPr>
+          <w:b w:val="0"/>
+          <w:color w:val="auto"/>
+          <w:sz w:val="26"/>
+          <w:szCs w:val="26"/>
+          <w:lang w:val="fr-CA"/>
+        </w:rPr>
+      </w:pPr>
+      <w:r>
+        <w:rPr>
+          <w:rFonts w:ascii="Cambria" w:hAnsi="Cambria"/>
+          <w:b w:val="0"/>
+          <w:color w:val="auto"/>
+          <w:sz w:val="26"/>
+          <w:szCs w:val="26"/>
+          <w:lang w:val="fr-CA"/>
+        </w:rPr>
+        <w:t>La plate-forme de publication EPL</w:t>
+      </w:r>
+      <w:r>
+        <w:rPr>
+          <w:rFonts w:ascii="Cambria" w:hAnsi="Cambria"/>
+          <w:b w:val="0"/>
+          <w:color w:val="auto"/>
+          <w:sz w:val="26"/>
+          <w:szCs w:val="26"/>
+          <w:lang w:val="fr-CA"/>
+        </w:rPr>
+        <w:t xml:space="preserve"> </w:t>
+      </w:r>
+      <w:r>
+        <w:rPr>
+          <w:rFonts w:ascii="Cambria" w:hAnsi="Cambria"/>
+          <w:b w:val="0"/>
+          <w:color w:val="auto"/>
+          <w:sz w:val="26"/>
+          <w:szCs w:val="26"/>
+          <w:lang w:val="fr-CA"/>
+        </w:rPr>
+        <w:t xml:space="preserve"> se présente sous la forme d’un portail qui permet de consulter aisément  du contenu</w:t>
+      </w:r>
+      <w:r>
+        <w:rPr>
+          <w:b w:val="0"/>
+          <w:color w:val="auto"/>
+          <w:sz w:val="26"/>
+          <w:szCs w:val="26"/>
+          <w:lang w:val="fr-CA"/>
+        </w:rPr>
+        <w:t>.</w:t>
+      </w:r>
+    </w:p>
+    <w:p>
+      <w:pPr>
+        <w:pStyle w:val="Corpsdetexte"/>
+        <w:ind w:left="360"/>
+        <w:jc w:val="both"/>
+        <w:rPr>
+          <w:b w:val="0"/>
+          <w:color w:val="auto"/>
+          <w:sz w:val="26"/>
+          <w:szCs w:val="26"/>
+          <w:lang w:val="fr-CA"/>
+        </w:rPr>
+      </w:pPr>
+      <w:r>
+        <w:rPr>
+          <w:b w:val="0"/>
+          <w:color w:val="auto"/>
+          <w:sz w:val="26"/>
+          <w:szCs w:val="26"/>
+          <w:highlight w:val="yellow"/>
+          <w:lang w:val="fr-CA"/>
+        </w:rPr>
+        <w:t>###### Dé</w:t>
+      </w:r>
+      <w:r>
+        <w:rPr>
+          <w:b w:val="0"/>
+          <w:color w:val="auto"/>
+          <w:sz w:val="26"/>
+          <w:szCs w:val="26"/>
+          <w:highlight w:val="yellow"/>
+          <w:lang w:val="fr-CA"/>
+        </w:rPr>
+        <w:t>finition GED #######</w:t>
+      </w:r>
+    </w:p>
+    <w:p>
+      <w:pPr>
+        <w:pStyle w:val="Corpsdetexte"/>
+        <w:ind w:left="360"/>
+        <w:jc w:val="both"/>
+        <w:rPr>
+          <w:b w:val="0"/>
+          <w:color w:val="auto"/>
+          <w:sz w:val="26"/>
+          <w:szCs w:val="26"/>
+          <w:lang w:val="fr-CA"/>
+        </w:rPr>
+      </w:pPr>
+      <w:r>
+        <w:rPr>
+          <w:b w:val="0"/>
+          <w:color w:val="auto"/>
+          <w:sz w:val="26"/>
+          <w:szCs w:val="26"/>
+          <w:highlight w:val="yellow"/>
+          <w:lang w:val="fr-CA"/>
+        </w:rPr>
+        <w:t>#####Architecture fonctionnel ?? #####</w:t>
+      </w:r>
+    </w:p>
+    <w:p>
+      <w:pPr>
+        <w:pStyle w:val="Corpsdetexte"/>
+        <w:ind w:left="360"/>
+        <w:jc w:val="both"/>
+        <w:rPr>
+          <w:b w:val="0"/>
+          <w:color w:val="auto"/>
+          <w:sz w:val="26"/>
+          <w:szCs w:val="26"/>
+          <w:lang w:val="fr-CA"/>
+        </w:rPr>
+      </w:pPr>
+      <w:r>
+        <w:rPr>
+          <w:b w:val="0"/>
+          <w:color w:val="auto"/>
+          <w:sz w:val="26"/>
+          <w:szCs w:val="26"/>
+          <w:lang w:val="fr-CA"/>
+        </w:rPr>
+        <w:t xml:space="preserve">Le logiciel est basé sur un portail </w:t>
+      </w:r>
+      <w:proofErr w:type="spellStart"/>
+      <w:r>
+        <w:rPr>
+          <w:b w:val="0"/>
+          <w:color w:val="auto"/>
+          <w:sz w:val="26"/>
+          <w:szCs w:val="26"/>
+          <w:lang w:val="fr-CA"/>
+        </w:rPr>
+        <w:t>Liferay</w:t>
+      </w:r>
+      <w:proofErr w:type="spellEnd"/>
+      <w:r>
+        <w:rPr>
+          <w:b w:val="0"/>
+          <w:color w:val="auto"/>
+          <w:sz w:val="26"/>
+          <w:szCs w:val="26"/>
+          <w:lang w:val="fr-CA"/>
+        </w:rPr>
+        <w:t xml:space="preserve"> avec un moteur </w:t>
+      </w:r>
+      <w:proofErr w:type="spellStart"/>
+      <w:r>
+        <w:rPr>
+          <w:b w:val="0"/>
+          <w:color w:val="auto"/>
+          <w:sz w:val="26"/>
+          <w:szCs w:val="26"/>
+          <w:lang w:val="fr-CA"/>
+        </w:rPr>
+        <w:t>Alfresco</w:t>
+      </w:r>
+      <w:proofErr w:type="spellEnd"/>
+      <w:r>
+        <w:rPr>
+          <w:b w:val="0"/>
+          <w:color w:val="auto"/>
+          <w:sz w:val="26"/>
+          <w:szCs w:val="26"/>
+          <w:lang w:val="fr-CA"/>
+        </w:rPr>
+        <w:t xml:space="preserve">; </w:t>
+      </w:r>
+      <w:r>
+        <w:rPr>
+          <w:b w:val="0"/>
+          <w:color w:val="auto"/>
+          <w:sz w:val="26"/>
+          <w:szCs w:val="26"/>
+          <w:lang w:val="fr-CA"/>
+        </w:rPr>
+        <w:t xml:space="preserve">Le portail </w:t>
+      </w:r>
+      <w:proofErr w:type="spellStart"/>
+      <w:r>
+        <w:rPr>
+          <w:b w:val="0"/>
+          <w:color w:val="auto"/>
+          <w:sz w:val="26"/>
+          <w:szCs w:val="26"/>
+          <w:lang w:val="fr-CA"/>
+        </w:rPr>
+        <w:t>Liferay</w:t>
+      </w:r>
+      <w:proofErr w:type="spellEnd"/>
+      <w:r>
+        <w:rPr>
+          <w:b w:val="0"/>
+          <w:color w:val="auto"/>
+          <w:sz w:val="26"/>
+          <w:szCs w:val="26"/>
+          <w:lang w:val="fr-CA"/>
+        </w:rPr>
+        <w:t xml:space="preserve"> permet à </w:t>
+      </w:r>
+      <w:r>
+        <w:rPr>
+          <w:b w:val="0"/>
+          <w:color w:val="auto"/>
+          <w:sz w:val="26"/>
+          <w:szCs w:val="26"/>
+          <w:lang w:val="fr-CA"/>
+        </w:rPr>
+        <w:t>l’équipe responsable</w:t>
+      </w:r>
+      <w:r>
+        <w:rPr>
+          <w:b w:val="0"/>
+          <w:color w:val="auto"/>
+          <w:sz w:val="26"/>
+          <w:szCs w:val="26"/>
+          <w:lang w:val="fr-CA"/>
+        </w:rPr>
+        <w:t xml:space="preserve"> de publier tous les jours de l’information</w:t>
+      </w:r>
+      <w:r>
+        <w:rPr>
+          <w:b w:val="0"/>
+          <w:color w:val="auto"/>
+          <w:sz w:val="26"/>
+          <w:szCs w:val="26"/>
+          <w:lang w:val="fr-CA"/>
+        </w:rPr>
+        <w:t>.</w:t>
+      </w:r>
+    </w:p>
+    <w:p>
+      <w:pPr>
+        <w:pStyle w:val="Corpsdetexte"/>
+        <w:ind w:left="360"/>
+        <w:jc w:val="both"/>
+        <w:rPr>
+          <w:b w:val="0"/>
+          <w:color w:val="auto"/>
+          <w:sz w:val="26"/>
+          <w:szCs w:val="26"/>
+          <w:lang w:val="fr-CA"/>
+        </w:rPr>
+      </w:pPr>
+      <w:r>
+        <w:rPr>
+          <w:b w:val="0"/>
+          <w:color w:val="auto"/>
+          <w:sz w:val="26"/>
+          <w:szCs w:val="26"/>
+          <w:lang w:val="fr-CA"/>
+        </w:rPr>
+        <w:t xml:space="preserve">Celle-ci est classée et indexée dans un serveur </w:t>
+      </w:r>
+      <w:proofErr w:type="spellStart"/>
+      <w:r>
+        <w:rPr>
+          <w:b w:val="0"/>
+          <w:color w:val="auto"/>
+          <w:sz w:val="26"/>
+          <w:szCs w:val="26"/>
+          <w:lang w:val="fr-CA"/>
+        </w:rPr>
+        <w:t>Alfresco</w:t>
+      </w:r>
+      <w:proofErr w:type="spellEnd"/>
+      <w:r>
+        <w:rPr>
+          <w:b w:val="0"/>
+          <w:color w:val="auto"/>
+          <w:sz w:val="26"/>
+          <w:szCs w:val="26"/>
+          <w:lang w:val="fr-CA"/>
+        </w:rPr>
+        <w:t xml:space="preserve"> qui permet de retrouver facilement l’information.</w:t>
+      </w:r>
+    </w:p>
+    <w:p>
+      <w:pPr>
+        <w:pStyle w:val="Corpsdetexte"/>
+        <w:ind w:left="360"/>
+        <w:rPr>
+          <w:b w:val="0"/>
+          <w:color w:val="auto"/>
+          <w:sz w:val="26"/>
+          <w:szCs w:val="26"/>
+          <w:lang w:val="fr-CA"/>
+        </w:rPr>
+      </w:pPr>
+    </w:p>
+    <w:p>
+      <w:pPr>
+        <w:pStyle w:val="Corpsdetexte"/>
+        <w:ind w:left="360"/>
+        <w:rPr>
+          <w:u w:val="single"/>
+          <w:lang w:val="fr-CA"/>
+        </w:rPr>
+      </w:pPr>
+      <w:r>
+        <w:rPr>
+          <w:highlight w:val="yellow"/>
+          <w:u w:val="single"/>
+          <w:lang w:val="fr-CA"/>
+        </w:rPr>
+        <w:t>Architecture </w:t>
+      </w:r>
+      <w:r>
+        <w:rPr>
+          <w:highlight w:val="yellow"/>
+          <w:u w:val="single"/>
+          <w:lang w:val="fr-CA"/>
+        </w:rPr>
+        <w:t xml:space="preserve"> du système</w:t>
+      </w:r>
+      <w:r>
+        <w:rPr>
+          <w:u w:val="single"/>
+          <w:lang w:val="fr-CA"/>
+        </w:rPr>
+        <w:t xml:space="preserve"> </w:t>
+      </w:r>
+      <w:r>
+        <w:rPr>
+          <w:u w:val="single"/>
+          <w:lang w:val="fr-CA"/>
+        </w:rPr>
+        <w:t>:</w:t>
+      </w:r>
+    </w:p>
+    <w:p>
+      <w:pPr>
+        <w:pStyle w:val="Corpsdetexte"/>
+        <w:ind w:left="360"/>
+        <w:rPr>
+          <w:b w:val="0"/>
+          <w:color w:val="auto"/>
+          <w:sz w:val="26"/>
+          <w:szCs w:val="26"/>
+          <w:lang w:val="fr-CA"/>
+        </w:rPr>
+      </w:pPr>
+      <w:r>
+        <w:rPr>
+          <w:b w:val="0"/>
+          <w:color w:val="auto"/>
+          <w:sz w:val="26"/>
+          <w:szCs w:val="26"/>
+          <w:lang w:val="fr-CA"/>
+        </w:rPr>
+        <w:t xml:space="preserve">L’application est </w:t>
+      </w:r>
+      <w:r>
+        <w:rPr>
+          <w:b w:val="0"/>
+          <w:color w:val="auto"/>
+          <w:sz w:val="26"/>
+          <w:szCs w:val="26"/>
+          <w:lang w:val="fr-CA"/>
+        </w:rPr>
+        <w:t xml:space="preserve">mono-serveur, on y retrouve un </w:t>
+      </w:r>
+      <w:proofErr w:type="spellStart"/>
+      <w:r>
+        <w:rPr>
+          <w:b w:val="0"/>
+          <w:color w:val="auto"/>
+          <w:sz w:val="26"/>
+          <w:szCs w:val="26"/>
+          <w:lang w:val="fr-CA"/>
+        </w:rPr>
+        <w:t>T</w:t>
+      </w:r>
+      <w:r>
+        <w:rPr>
+          <w:b w:val="0"/>
+          <w:color w:val="auto"/>
+          <w:sz w:val="26"/>
+          <w:szCs w:val="26"/>
+          <w:lang w:val="fr-CA"/>
+        </w:rPr>
+        <w:t>omcat</w:t>
+      </w:r>
+      <w:proofErr w:type="spellEnd"/>
+      <w:r>
+        <w:rPr>
+          <w:b w:val="0"/>
+          <w:color w:val="auto"/>
+          <w:sz w:val="26"/>
+          <w:szCs w:val="26"/>
+          <w:lang w:val="fr-CA"/>
+        </w:rPr>
+        <w:t xml:space="preserve"> 6 et un MySQL 5.0.</w:t>
+      </w:r>
+    </w:p>
+    <w:p>
+      <w:pPr>
+        <w:pStyle w:val="Corpsdetexte"/>
+        <w:ind w:left="360"/>
+        <w:rPr>
+          <w:b w:val="0"/>
+          <w:color w:val="auto"/>
+          <w:sz w:val="26"/>
+          <w:szCs w:val="26"/>
+        </w:rPr>
+      </w:pPr>
+      <w:r>
+        <w:rPr>
+          <w:b w:val="0"/>
+          <w:color w:val="auto"/>
+          <w:sz w:val="26"/>
+          <w:szCs w:val="26"/>
+        </w:rPr>
+        <w:t>Le schéma ci-dessous synthétise l’architecture technique mise en œuvre.</w:t>
+      </w:r>
+    </w:p>
+    <w:p>
+      <w:pPr>
+        <w:pStyle w:val="Corpsdetexte"/>
+        <w:keepNext/>
+      </w:pPr>
+      <w:r>
+        <w:rPr>
+          <w:b w:val="0"/>
+          <w:noProof/>
+          <w:color w:val="auto"/>
+          <w:sz w:val="26"/>
+          <w:szCs w:val="26"/>
+        </w:rPr>
+        <w:lastRenderedPageBreak/>
+        <w:drawing>
+          <wp:inline distT="0" distB="0" distL="0" distR="0">
+            <wp:extent cx="6328586" cy="4688958"/>
+            <wp:effectExtent l="19050" t="0" r="0" b="0"/>
+            <wp:docPr id="6" name="Image 5" descr="Architecture-technique-rubis.PNG"/>
+            <wp:cNvGraphicFramePr>
+              <a:graphicFrameLocks xmlns:a="http://schemas.openxmlformats.org/drawingml/2006/main" noChangeAspect="1"/>
+            </wp:cNvGraphicFramePr>
+            <a:graphic xmlns:a="http://schemas.openxmlformats.org/drawingml/2006/main">
+              <a:graphicData uri="http://schemas.openxmlformats.org/drawingml/2006/picture">
+                <pic:pic xmlns:pic="http://schemas.openxmlformats.org/drawingml/2006/picture">
+                  <pic:nvPicPr>
+                    <pic:cNvPr id="0" name="Architecture-technique-rubis.PNG"/>
+                    <pic:cNvPicPr/>
+                  </pic:nvPicPr>
+                  <pic:blipFill>
+                    <a:blip r:embed="rId20"/>
+                    <a:stretch>
+                      <a:fillRect/>
+                    </a:stretch>
+                  </pic:blipFill>
+                  <pic:spPr>
+                    <a:xfrm>
+                      <a:off x="0" y="0"/>
+                      <a:ext cx="6330854" cy="4690638"/>
+                    </a:xfrm>
+                    <a:prstGeom prst="rect">
+                      <a:avLst/>
+                    </a:prstGeom>
+                  </pic:spPr>
+                </pic:pic>
+              </a:graphicData>
+            </a:graphic>
+          </wp:inline>
+        </w:drawing>
+      </w:r>
+    </w:p>
+    <w:p>
+      <w:pPr>
+        <w:pStyle w:val="Lgende"/>
+        <w:ind w:left="2824" w:firstLine="706"/>
+      </w:pPr>
+      <w:r>
+        <w:t xml:space="preserve">Figure </w:t>
+      </w:r>
+      <w:fldSimple w:instr=" SEQ Figure \* ARABIC ">
+        <w:r>
+          <w:rPr>
+            <w:noProof/>
+          </w:rPr>
+          <w:t>3</w:t>
+        </w:r>
+      </w:fldSimple>
+      <w:r>
+        <w:t xml:space="preserve"> : Architecture technique RBS</w:t>
+      </w:r>
+    </w:p>
+    <w:p/>
+    <w:p>
+      <w:pPr>
+        <w:pStyle w:val="Corpsdetexte"/>
+        <w:rPr>
+          <w:u w:val="single"/>
+          <w:lang w:val="fr-CA"/>
+        </w:rPr>
+      </w:pPr>
+      <w:r>
+        <w:rPr>
+          <w:u w:val="single"/>
+          <w:lang w:val="fr-CA"/>
+        </w:rPr>
+        <w:t>Architecture logicielle</w:t>
+      </w:r>
+      <w:r>
+        <w:rPr>
+          <w:u w:val="single"/>
+          <w:lang w:val="fr-CA"/>
+        </w:rPr>
+        <w:t> :</w:t>
+      </w:r>
+    </w:p>
+    <w:p>
+      <w:pPr>
+        <w:spacing w:line="240" w:lineRule="auto"/>
+        <w:rPr>
+          <w:rFonts w:asciiTheme="majorHAnsi" w:hAnsiTheme="majorHAnsi"/>
+          <w:bCs/>
+          <w:sz w:val="26"/>
+          <w:szCs w:val="26"/>
+          <w:shd w:val="clear" w:color="auto" w:fill="FFFFFF"/>
+          <w:lang w:eastAsia="fr-FR"/>
+        </w:rPr>
+      </w:pPr>
+      <w:r>
+        <w:rPr>
+          <w:rFonts w:asciiTheme="majorHAnsi" w:hAnsiTheme="majorHAnsi"/>
+          <w:bCs/>
+          <w:sz w:val="26"/>
+          <w:szCs w:val="26"/>
+          <w:shd w:val="clear" w:color="auto" w:fill="FFFFFF"/>
+          <w:lang w:eastAsia="fr-FR"/>
+        </w:rPr>
+        <w:t>Les logiciels et leur version utilisés au sein de la solution sont les suivants :</w:t>
+      </w:r>
+    </w:p>
+    <w:p>
+      <w:pPr>
+        <w:pStyle w:val="Corpsdetexte"/>
+        <w:spacing w:line="240" w:lineRule="auto"/>
+        <w:rPr>
+          <w:lang w:val="fr-CA"/>
+        </w:rPr>
+      </w:pPr>
+    </w:p>
+    <w:tbl>
+      <w:tblPr>
+        <w:tblW w:w="9659" w:type="dxa"/>
+        <w:tblInd w:w="65" w:type="dxa"/>
+        <w:tblBorders>
+          <w:top w:val="single" w:sz="4" w:space="0" w:color="auto"/>
+          <w:left w:val="single" w:sz="4" w:space="0" w:color="auto"/>
+          <w:bottom w:val="single" w:sz="4" w:space="0" w:color="auto"/>
+          <w:right w:val="single" w:sz="4" w:space="0" w:color="auto"/>
+          <w:insideH w:val="single" w:sz="4" w:space="0" w:color="auto"/>
+          <w:insideV w:val="single" w:sz="4" w:space="0" w:color="auto"/>
+        </w:tblBorders>
+        <w:tblCellMar>
+          <w:left w:w="70" w:type="dxa"/>
+          <w:right w:w="70" w:type="dxa"/>
+        </w:tblCellMar>
+        <w:tblLook w:val="0000"/>
+      </w:tblPr>
+      <w:tblGrid>
+        <w:gridCol w:w="4538"/>
+        <w:gridCol w:w="5121"/>
+      </w:tblGrid>
+      <w:tr>
+        <w:trPr>
+          <w:trHeight w:val="243"/>
+        </w:trPr>
+        <w:tc>
+          <w:tcPr>
+            <w:tcW w:w="4538" w:type="dxa"/>
+            <w:shd w:val="clear" w:color="auto" w:fill="auto"/>
+            <w:vAlign w:val="center"/>
+          </w:tcPr>
+          <w:p>
+            <w:pPr>
+              <w:outlineLvl w:val="1"/>
+              <w:rPr>
+                <w:rFonts w:asciiTheme="majorHAnsi" w:hAnsiTheme="majorHAnsi" w:cs="Arial"/>
+                <w:sz w:val="26"/>
+                <w:szCs w:val="26"/>
+              </w:rPr>
+            </w:pPr>
+            <w:r>
+              <w:rPr>
+                <w:rFonts w:asciiTheme="majorHAnsi" w:hAnsiTheme="majorHAnsi" w:cs="Arial"/>
+                <w:sz w:val="26"/>
+                <w:szCs w:val="26"/>
+              </w:rPr>
+              <w:t xml:space="preserve">Outil de </w:t>
+            </w:r>
+            <w:proofErr w:type="spellStart"/>
+            <w:r>
+              <w:rPr>
+                <w:rFonts w:asciiTheme="majorHAnsi" w:hAnsiTheme="majorHAnsi" w:cs="Arial"/>
+                <w:sz w:val="26"/>
+                <w:szCs w:val="26"/>
+              </w:rPr>
+              <w:t>virtualisation</w:t>
+            </w:r>
+            <w:proofErr w:type="spellEnd"/>
+          </w:p>
+        </w:tc>
+        <w:tc>
+          <w:tcPr>
+            <w:tcW w:w="5121" w:type="dxa"/>
+            <w:shd w:val="clear" w:color="auto" w:fill="auto"/>
+            <w:vAlign w:val="center"/>
+          </w:tcPr>
+          <w:p>
+            <w:pPr>
+              <w:outlineLvl w:val="1"/>
+              <w:rPr>
+                <w:rFonts w:asciiTheme="majorHAnsi" w:hAnsiTheme="majorHAnsi" w:cs="Arial"/>
+                <w:sz w:val="26"/>
+                <w:szCs w:val="26"/>
+              </w:rPr>
+            </w:pPr>
+            <w:proofErr w:type="spellStart"/>
+            <w:r>
+              <w:rPr>
+                <w:rFonts w:asciiTheme="majorHAnsi" w:hAnsiTheme="majorHAnsi" w:cs="Arial"/>
+                <w:sz w:val="26"/>
+                <w:szCs w:val="26"/>
+              </w:rPr>
+              <w:t>VMware</w:t>
+            </w:r>
+            <w:proofErr w:type="spellEnd"/>
+            <w:r>
+              <w:rPr>
+                <w:rFonts w:asciiTheme="majorHAnsi" w:hAnsiTheme="majorHAnsi" w:cs="Arial"/>
+                <w:sz w:val="26"/>
+                <w:szCs w:val="26"/>
+              </w:rPr>
+              <w:t xml:space="preserve"> ESX ou Server</w:t>
+            </w:r>
+          </w:p>
+        </w:tc>
+      </w:tr>
+      <w:tr>
+        <w:trPr>
+          <w:trHeight w:val="243"/>
+        </w:trPr>
+        <w:tc>
+          <w:tcPr>
+            <w:tcW w:w="4538" w:type="dxa"/>
+            <w:shd w:val="clear" w:color="auto" w:fill="auto"/>
+            <w:vAlign w:val="center"/>
+          </w:tcPr>
+          <w:p>
+            <w:pPr>
+              <w:outlineLvl w:val="1"/>
+              <w:rPr>
+                <w:rFonts w:asciiTheme="majorHAnsi" w:hAnsiTheme="majorHAnsi" w:cs="Arial"/>
+                <w:sz w:val="26"/>
+                <w:szCs w:val="26"/>
+              </w:rPr>
+            </w:pPr>
+            <w:r>
+              <w:rPr>
+                <w:rFonts w:asciiTheme="majorHAnsi" w:hAnsiTheme="majorHAnsi" w:cs="Arial"/>
+                <w:sz w:val="26"/>
+                <w:szCs w:val="26"/>
+              </w:rPr>
+              <w:t>Système d’exploitation</w:t>
+            </w:r>
+          </w:p>
+        </w:tc>
+        <w:tc>
+          <w:tcPr>
+            <w:tcW w:w="5121" w:type="dxa"/>
+            <w:shd w:val="clear" w:color="auto" w:fill="auto"/>
+            <w:vAlign w:val="center"/>
+          </w:tcPr>
+          <w:p>
+            <w:pPr>
+              <w:outlineLvl w:val="1"/>
+              <w:rPr>
+                <w:rFonts w:asciiTheme="majorHAnsi" w:hAnsiTheme="majorHAnsi" w:cs="Arial"/>
+                <w:sz w:val="26"/>
+                <w:szCs w:val="26"/>
+              </w:rPr>
+            </w:pPr>
+            <w:r>
+              <w:rPr>
+                <w:rFonts w:asciiTheme="majorHAnsi" w:hAnsiTheme="majorHAnsi" w:cs="Arial"/>
+                <w:sz w:val="26"/>
+                <w:szCs w:val="26"/>
+              </w:rPr>
+              <w:t xml:space="preserve">Linux </w:t>
+            </w:r>
+            <w:proofErr w:type="spellStart"/>
+            <w:r>
+              <w:rPr>
+                <w:rFonts w:asciiTheme="majorHAnsi" w:hAnsiTheme="majorHAnsi" w:cs="Arial"/>
+                <w:sz w:val="26"/>
+                <w:szCs w:val="26"/>
+              </w:rPr>
+              <w:t>Red</w:t>
+            </w:r>
+            <w:proofErr w:type="spellEnd"/>
+            <w:r>
+              <w:rPr>
+                <w:rFonts w:asciiTheme="majorHAnsi" w:hAnsiTheme="majorHAnsi" w:cs="Arial"/>
+                <w:sz w:val="26"/>
+                <w:szCs w:val="26"/>
+              </w:rPr>
+              <w:t xml:space="preserve"> </w:t>
+            </w:r>
+            <w:proofErr w:type="spellStart"/>
+            <w:r>
+              <w:rPr>
+                <w:rFonts w:asciiTheme="majorHAnsi" w:hAnsiTheme="majorHAnsi" w:cs="Arial"/>
+                <w:sz w:val="26"/>
+                <w:szCs w:val="26"/>
+              </w:rPr>
+              <w:t>Hat</w:t>
+            </w:r>
+            <w:proofErr w:type="spellEnd"/>
+            <w:r>
+              <w:rPr>
+                <w:rFonts w:asciiTheme="majorHAnsi" w:hAnsiTheme="majorHAnsi" w:cs="Arial"/>
+                <w:sz w:val="26"/>
+                <w:szCs w:val="26"/>
+              </w:rPr>
+              <w:t xml:space="preserve"> 5.1</w:t>
+            </w:r>
+          </w:p>
+        </w:tc>
+      </w:tr>
+      <w:tr>
+        <w:trPr>
+          <w:trHeight w:val="243"/>
+        </w:trPr>
+        <w:tc>
+          <w:tcPr>
+            <w:tcW w:w="4538" w:type="dxa"/>
+            <w:shd w:val="clear" w:color="auto" w:fill="auto"/>
+            <w:vAlign w:val="center"/>
+          </w:tcPr>
+          <w:p>
+            <w:pPr>
+              <w:outlineLvl w:val="1"/>
+              <w:rPr>
+                <w:rFonts w:asciiTheme="majorHAnsi" w:hAnsiTheme="majorHAnsi" w:cs="Arial"/>
+                <w:sz w:val="26"/>
+                <w:szCs w:val="26"/>
+              </w:rPr>
+            </w:pPr>
+            <w:r>
+              <w:rPr>
+                <w:rFonts w:asciiTheme="majorHAnsi" w:hAnsiTheme="majorHAnsi" w:cs="Arial"/>
+                <w:sz w:val="26"/>
+                <w:szCs w:val="26"/>
+              </w:rPr>
+              <w:t>Navigateur internet</w:t>
+            </w:r>
+          </w:p>
+        </w:tc>
+        <w:tc>
+          <w:tcPr>
+            <w:tcW w:w="5121" w:type="dxa"/>
+            <w:shd w:val="clear" w:color="auto" w:fill="auto"/>
+            <w:vAlign w:val="center"/>
+          </w:tcPr>
+          <w:p>
+            <w:pPr>
+              <w:outlineLvl w:val="1"/>
+              <w:rPr>
+                <w:rFonts w:asciiTheme="majorHAnsi" w:hAnsiTheme="majorHAnsi" w:cs="Arial"/>
+                <w:sz w:val="26"/>
+                <w:szCs w:val="26"/>
+              </w:rPr>
+            </w:pPr>
+            <w:r>
+              <w:rPr>
+                <w:rFonts w:asciiTheme="majorHAnsi" w:hAnsiTheme="majorHAnsi" w:cs="Arial"/>
+                <w:sz w:val="26"/>
+                <w:szCs w:val="26"/>
+              </w:rPr>
+              <w:t>Microsoft Internet Explorer 7</w:t>
+            </w:r>
+          </w:p>
+        </w:tc>
+      </w:tr>
+      <w:tr>
+        <w:trPr>
+          <w:trHeight w:val="243"/>
+        </w:trPr>
+        <w:tc>
+          <w:tcPr>
+            <w:tcW w:w="4538" w:type="dxa"/>
+            <w:shd w:val="clear" w:color="auto" w:fill="auto"/>
+            <w:vAlign w:val="center"/>
+          </w:tcPr>
+          <w:p>
+            <w:pPr>
+              <w:outlineLvl w:val="1"/>
+              <w:rPr>
+                <w:rFonts w:asciiTheme="majorHAnsi" w:hAnsiTheme="majorHAnsi" w:cs="Arial"/>
+                <w:sz w:val="26"/>
+                <w:szCs w:val="26"/>
+              </w:rPr>
+            </w:pPr>
+            <w:r>
+              <w:rPr>
+                <w:rFonts w:asciiTheme="majorHAnsi" w:hAnsiTheme="majorHAnsi" w:cs="Arial"/>
+                <w:sz w:val="26"/>
+                <w:szCs w:val="26"/>
+              </w:rPr>
+              <w:t>JRE</w:t>
+            </w:r>
+          </w:p>
+        </w:tc>
+        <w:tc>
+          <w:tcPr>
+            <w:tcW w:w="5121" w:type="dxa"/>
+            <w:shd w:val="clear" w:color="auto" w:fill="auto"/>
+            <w:vAlign w:val="center"/>
+          </w:tcPr>
+          <w:p>
+            <w:pPr>
+              <w:outlineLvl w:val="1"/>
+              <w:rPr>
+                <w:rFonts w:asciiTheme="majorHAnsi" w:hAnsiTheme="majorHAnsi" w:cs="Arial"/>
+                <w:sz w:val="26"/>
+                <w:szCs w:val="26"/>
+              </w:rPr>
+            </w:pPr>
+            <w:r>
+              <w:rPr>
+                <w:rFonts w:asciiTheme="majorHAnsi" w:hAnsiTheme="majorHAnsi" w:cs="Arial"/>
+                <w:sz w:val="26"/>
+                <w:szCs w:val="26"/>
+              </w:rPr>
+              <w:t>1.5</w:t>
+            </w:r>
+          </w:p>
+        </w:tc>
+      </w:tr>
+      <w:tr>
+        <w:trPr>
+          <w:trHeight w:val="243"/>
+        </w:trPr>
+        <w:tc>
+          <w:tcPr>
+            <w:tcW w:w="4538" w:type="dxa"/>
+            <w:shd w:val="clear" w:color="auto" w:fill="auto"/>
+            <w:vAlign w:val="center"/>
+          </w:tcPr>
+          <w:p>
+            <w:pPr>
+              <w:outlineLvl w:val="1"/>
+              <w:rPr>
+                <w:rFonts w:asciiTheme="majorHAnsi" w:hAnsiTheme="majorHAnsi" w:cs="Arial"/>
+                <w:sz w:val="26"/>
+                <w:szCs w:val="26"/>
+              </w:rPr>
+            </w:pPr>
+            <w:r>
+              <w:rPr>
+                <w:rFonts w:asciiTheme="majorHAnsi" w:hAnsiTheme="majorHAnsi" w:cs="Arial"/>
+                <w:sz w:val="26"/>
+                <w:szCs w:val="26"/>
+              </w:rPr>
+              <w:t>Serveur d'applications</w:t>
+            </w:r>
+          </w:p>
+        </w:tc>
+        <w:tc>
+          <w:tcPr>
+            <w:tcW w:w="5121" w:type="dxa"/>
+            <w:shd w:val="clear" w:color="auto" w:fill="auto"/>
+            <w:vAlign w:val="center"/>
+          </w:tcPr>
+          <w:p>
+            <w:pPr>
+              <w:outlineLvl w:val="1"/>
+              <w:rPr>
+                <w:rFonts w:asciiTheme="majorHAnsi" w:hAnsiTheme="majorHAnsi" w:cs="Arial"/>
+                <w:sz w:val="26"/>
+                <w:szCs w:val="26"/>
+              </w:rPr>
+            </w:pPr>
+            <w:proofErr w:type="spellStart"/>
+            <w:r>
+              <w:rPr>
+                <w:rFonts w:asciiTheme="majorHAnsi" w:hAnsiTheme="majorHAnsi" w:cs="Arial"/>
+                <w:sz w:val="26"/>
+                <w:szCs w:val="26"/>
+              </w:rPr>
+              <w:t>Tomcat</w:t>
+            </w:r>
+            <w:proofErr w:type="spellEnd"/>
+            <w:r>
+              <w:rPr>
+                <w:rFonts w:asciiTheme="majorHAnsi" w:hAnsiTheme="majorHAnsi" w:cs="Arial"/>
+                <w:sz w:val="26"/>
+                <w:szCs w:val="26"/>
+              </w:rPr>
+              <w:t xml:space="preserve"> 6</w:t>
+            </w:r>
+          </w:p>
+        </w:tc>
+      </w:tr>
+      <w:tr>
+        <w:trPr>
+          <w:trHeight w:val="243"/>
+        </w:trPr>
+        <w:tc>
+          <w:tcPr>
+            <w:tcW w:w="4538" w:type="dxa"/>
+            <w:shd w:val="clear" w:color="auto" w:fill="auto"/>
+            <w:vAlign w:val="center"/>
+          </w:tcPr>
+          <w:p>
+            <w:pPr>
+              <w:outlineLvl w:val="1"/>
+              <w:rPr>
+                <w:rFonts w:asciiTheme="majorHAnsi" w:hAnsiTheme="majorHAnsi" w:cs="Arial"/>
+                <w:sz w:val="26"/>
+                <w:szCs w:val="26"/>
+              </w:rPr>
+            </w:pPr>
+            <w:r>
+              <w:rPr>
+                <w:rFonts w:asciiTheme="majorHAnsi" w:hAnsiTheme="majorHAnsi" w:cs="Arial"/>
+                <w:sz w:val="26"/>
+                <w:szCs w:val="26"/>
+              </w:rPr>
+              <w:t>Serveur http</w:t>
+            </w:r>
+          </w:p>
+        </w:tc>
+        <w:tc>
+          <w:tcPr>
+            <w:tcW w:w="5121" w:type="dxa"/>
+            <w:shd w:val="clear" w:color="auto" w:fill="auto"/>
+            <w:vAlign w:val="center"/>
+          </w:tcPr>
+          <w:p>
+            <w:pPr>
+              <w:outlineLvl w:val="1"/>
+              <w:rPr>
+                <w:rFonts w:asciiTheme="majorHAnsi" w:hAnsiTheme="majorHAnsi" w:cs="Arial"/>
+                <w:sz w:val="26"/>
+                <w:szCs w:val="26"/>
+              </w:rPr>
+            </w:pPr>
+            <w:r>
+              <w:rPr>
+                <w:rFonts w:asciiTheme="majorHAnsi" w:hAnsiTheme="majorHAnsi" w:cs="Arial"/>
+                <w:sz w:val="26"/>
+                <w:szCs w:val="26"/>
+              </w:rPr>
+              <w:t>Apache 2.2.3</w:t>
+            </w:r>
+          </w:p>
+        </w:tc>
+      </w:tr>
+      <w:tr>
+        <w:trPr>
+          <w:trHeight w:val="243"/>
+        </w:trPr>
+        <w:tc>
+          <w:tcPr>
+            <w:tcW w:w="4538" w:type="dxa"/>
+            <w:shd w:val="clear" w:color="auto" w:fill="auto"/>
+            <w:vAlign w:val="center"/>
+          </w:tcPr>
+          <w:p>
+            <w:pPr>
+              <w:outlineLvl w:val="1"/>
+              <w:rPr>
+                <w:rFonts w:asciiTheme="majorHAnsi" w:hAnsiTheme="majorHAnsi" w:cs="Arial"/>
+                <w:sz w:val="26"/>
+                <w:szCs w:val="26"/>
+              </w:rPr>
+            </w:pPr>
+            <w:r>
+              <w:rPr>
+                <w:rFonts w:asciiTheme="majorHAnsi" w:hAnsiTheme="majorHAnsi" w:cs="Arial"/>
+                <w:sz w:val="26"/>
+                <w:szCs w:val="26"/>
+              </w:rPr>
+              <w:lastRenderedPageBreak/>
+              <w:t>Connecteur d'authentification</w:t>
+            </w:r>
+          </w:p>
+        </w:tc>
+        <w:tc>
+          <w:tcPr>
+            <w:tcW w:w="5121" w:type="dxa"/>
+            <w:shd w:val="clear" w:color="auto" w:fill="auto"/>
+            <w:vAlign w:val="center"/>
+          </w:tcPr>
+          <w:p>
+            <w:pPr>
+              <w:outlineLvl w:val="1"/>
+              <w:rPr>
+                <w:rFonts w:asciiTheme="majorHAnsi" w:hAnsiTheme="majorHAnsi" w:cs="Arial"/>
+                <w:sz w:val="26"/>
+                <w:szCs w:val="26"/>
+              </w:rPr>
+            </w:pPr>
+            <w:proofErr w:type="spellStart"/>
+            <w:r>
+              <w:rPr>
+                <w:rFonts w:asciiTheme="majorHAnsi" w:hAnsiTheme="majorHAnsi" w:cs="Arial"/>
+                <w:sz w:val="26"/>
+                <w:szCs w:val="26"/>
+              </w:rPr>
+              <w:t>Kerberos</w:t>
+            </w:r>
+            <w:proofErr w:type="spellEnd"/>
+            <w:r>
+              <w:rPr>
+                <w:rFonts w:asciiTheme="majorHAnsi" w:hAnsiTheme="majorHAnsi" w:cs="Arial"/>
+                <w:sz w:val="26"/>
+                <w:szCs w:val="26"/>
+              </w:rPr>
+              <w:t xml:space="preserve"> 5</w:t>
+            </w:r>
+          </w:p>
+        </w:tc>
+      </w:tr>
+      <w:tr>
+        <w:trPr>
+          <w:trHeight w:val="243"/>
+        </w:trPr>
+        <w:tc>
+          <w:tcPr>
+            <w:tcW w:w="4538" w:type="dxa"/>
+            <w:shd w:val="clear" w:color="auto" w:fill="auto"/>
+            <w:vAlign w:val="center"/>
+          </w:tcPr>
+          <w:p>
+            <w:pPr>
+              <w:outlineLvl w:val="1"/>
+              <w:rPr>
+                <w:rFonts w:asciiTheme="majorHAnsi" w:hAnsiTheme="majorHAnsi" w:cs="Arial"/>
+                <w:sz w:val="26"/>
+                <w:szCs w:val="26"/>
+              </w:rPr>
+            </w:pPr>
+            <w:r>
+              <w:rPr>
+                <w:rFonts w:asciiTheme="majorHAnsi" w:hAnsiTheme="majorHAnsi" w:cs="Arial"/>
+                <w:sz w:val="26"/>
+                <w:szCs w:val="26"/>
+              </w:rPr>
+              <w:t>SGBD</w:t>
+            </w:r>
+          </w:p>
+        </w:tc>
+        <w:tc>
+          <w:tcPr>
+            <w:tcW w:w="5121" w:type="dxa"/>
+            <w:shd w:val="clear" w:color="auto" w:fill="auto"/>
+            <w:vAlign w:val="center"/>
+          </w:tcPr>
+          <w:p>
+            <w:pPr>
+              <w:outlineLvl w:val="1"/>
+              <w:rPr>
+                <w:rFonts w:asciiTheme="majorHAnsi" w:hAnsiTheme="majorHAnsi" w:cs="Arial"/>
+                <w:sz w:val="26"/>
+                <w:szCs w:val="26"/>
+              </w:rPr>
+            </w:pPr>
+            <w:r>
+              <w:rPr>
+                <w:rFonts w:asciiTheme="majorHAnsi" w:hAnsiTheme="majorHAnsi" w:cs="Arial"/>
+                <w:sz w:val="26"/>
+                <w:szCs w:val="26"/>
+              </w:rPr>
+              <w:t>MySQL 5.0</w:t>
+            </w:r>
+          </w:p>
+        </w:tc>
+      </w:tr>
+      <w:tr>
+        <w:trPr>
+          <w:trHeight w:val="243"/>
+        </w:trPr>
+        <w:tc>
+          <w:tcPr>
+            <w:tcW w:w="4538" w:type="dxa"/>
+            <w:shd w:val="clear" w:color="auto" w:fill="auto"/>
+            <w:vAlign w:val="center"/>
+          </w:tcPr>
+          <w:p>
+            <w:pPr>
+              <w:outlineLvl w:val="1"/>
+              <w:rPr>
+                <w:rFonts w:asciiTheme="majorHAnsi" w:hAnsiTheme="majorHAnsi" w:cs="Arial"/>
+                <w:sz w:val="26"/>
+                <w:szCs w:val="26"/>
+              </w:rPr>
+            </w:pPr>
+            <w:r>
+              <w:rPr>
+                <w:rFonts w:asciiTheme="majorHAnsi" w:hAnsiTheme="majorHAnsi" w:cs="Arial"/>
+                <w:sz w:val="26"/>
+                <w:szCs w:val="26"/>
+              </w:rPr>
+              <w:t>Portail</w:t>
+            </w:r>
+          </w:p>
+        </w:tc>
+        <w:tc>
+          <w:tcPr>
+            <w:tcW w:w="5121" w:type="dxa"/>
+            <w:shd w:val="clear" w:color="auto" w:fill="auto"/>
+            <w:vAlign w:val="center"/>
+          </w:tcPr>
+          <w:p>
+            <w:pPr>
+              <w:outlineLvl w:val="1"/>
+              <w:rPr>
+                <w:rFonts w:asciiTheme="majorHAnsi" w:hAnsiTheme="majorHAnsi" w:cs="Arial"/>
+                <w:sz w:val="26"/>
+                <w:szCs w:val="26"/>
+              </w:rPr>
+            </w:pPr>
+            <w:proofErr w:type="spellStart"/>
+            <w:r>
+              <w:rPr>
+                <w:rFonts w:asciiTheme="majorHAnsi" w:hAnsiTheme="majorHAnsi" w:cs="Arial"/>
+                <w:sz w:val="26"/>
+                <w:szCs w:val="26"/>
+              </w:rPr>
+              <w:t>Liferay</w:t>
+            </w:r>
+            <w:proofErr w:type="spellEnd"/>
+            <w:r>
+              <w:rPr>
+                <w:rFonts w:asciiTheme="majorHAnsi" w:hAnsiTheme="majorHAnsi" w:cs="Arial"/>
+                <w:sz w:val="26"/>
+                <w:szCs w:val="26"/>
+              </w:rPr>
+              <w:t xml:space="preserve"> Portal 5.0.1</w:t>
+            </w:r>
+          </w:p>
+        </w:tc>
+      </w:tr>
+      <w:tr>
+        <w:trPr>
+          <w:trHeight w:val="243"/>
+        </w:trPr>
+        <w:tc>
+          <w:tcPr>
+            <w:tcW w:w="4538" w:type="dxa"/>
+            <w:shd w:val="clear" w:color="auto" w:fill="auto"/>
+            <w:vAlign w:val="center"/>
+          </w:tcPr>
+          <w:p>
+            <w:pPr>
+              <w:outlineLvl w:val="1"/>
+              <w:rPr>
+                <w:rFonts w:asciiTheme="majorHAnsi" w:hAnsiTheme="majorHAnsi" w:cs="Arial"/>
+                <w:sz w:val="26"/>
+                <w:szCs w:val="26"/>
+              </w:rPr>
+            </w:pPr>
+            <w:r>
+              <w:rPr>
+                <w:rFonts w:asciiTheme="majorHAnsi" w:hAnsiTheme="majorHAnsi" w:cs="Arial"/>
+                <w:sz w:val="26"/>
+                <w:szCs w:val="26"/>
+              </w:rPr>
+              <w:t>GED</w:t>
+            </w:r>
+          </w:p>
+        </w:tc>
+        <w:tc>
+          <w:tcPr>
+            <w:tcW w:w="5121" w:type="dxa"/>
+            <w:shd w:val="clear" w:color="auto" w:fill="auto"/>
+            <w:vAlign w:val="center"/>
+          </w:tcPr>
+          <w:p>
+            <w:pPr>
+              <w:outlineLvl w:val="1"/>
+              <w:rPr>
+                <w:rFonts w:asciiTheme="majorHAnsi" w:hAnsiTheme="majorHAnsi" w:cs="Arial"/>
+                <w:sz w:val="26"/>
+                <w:szCs w:val="26"/>
+              </w:rPr>
+            </w:pPr>
+            <w:proofErr w:type="spellStart"/>
+            <w:r>
+              <w:rPr>
+                <w:rFonts w:asciiTheme="majorHAnsi" w:hAnsiTheme="majorHAnsi" w:cs="Arial"/>
+                <w:sz w:val="26"/>
+                <w:szCs w:val="26"/>
+              </w:rPr>
+              <w:t>Alfresco</w:t>
+            </w:r>
+            <w:proofErr w:type="spellEnd"/>
+            <w:r>
+              <w:rPr>
+                <w:rFonts w:asciiTheme="majorHAnsi" w:hAnsiTheme="majorHAnsi" w:cs="Arial"/>
+                <w:sz w:val="26"/>
+                <w:szCs w:val="26"/>
+              </w:rPr>
+              <w:t xml:space="preserve"> </w:t>
+            </w:r>
+            <w:proofErr w:type="spellStart"/>
+            <w:r>
+              <w:rPr>
+                <w:rFonts w:asciiTheme="majorHAnsi" w:hAnsiTheme="majorHAnsi" w:cs="Arial"/>
+                <w:sz w:val="26"/>
+                <w:szCs w:val="26"/>
+              </w:rPr>
+              <w:t>Community</w:t>
+            </w:r>
+            <w:proofErr w:type="spellEnd"/>
+            <w:r>
+              <w:rPr>
+                <w:rFonts w:asciiTheme="majorHAnsi" w:hAnsiTheme="majorHAnsi" w:cs="Arial"/>
+                <w:sz w:val="26"/>
+                <w:szCs w:val="26"/>
+              </w:rPr>
+              <w:t xml:space="preserve"> 3.0</w:t>
+            </w:r>
+          </w:p>
+        </w:tc>
+      </w:tr>
+    </w:tbl>
+    <w:p>
+      <w:pPr>
+        <w:pStyle w:val="Corpsdetexte"/>
+        <w:rPr>
+          <w:lang w:val="fr-CA" w:eastAsia="fr-CA"/>
+        </w:rPr>
       </w:pPr>
     </w:p>
     <w:p>
@@ -4979,6 +6629,12 @@
       <w:r>
         <w:t>Mise en place de l’environnement du développement et d’intégration</w:t>
       </w:r>
+    </w:p>
+    <w:p>
+      <w:pPr>
+        <w:pStyle w:val="Corpsdetexte"/>
+        <w:ind w:left="360"/>
+      </w:pPr>
     </w:p>
     <w:p>
       <w:pPr>
@@ -5198,9 +6854,9 @@
       </w:pPr>
     </w:p>
     <w:sectPr>
-      <w:headerReference w:type="default" r:id="rId19"/>
-      <w:headerReference w:type="first" r:id="rId20"/>
-      <w:footerReference w:type="first" r:id="rId21"/>
+      <w:headerReference w:type="default" r:id="rId21"/>
+      <w:headerReference w:type="first" r:id="rId22"/>
+      <w:footerReference w:type="first" r:id="rId23"/>
       <w:pgSz w:w="12242" w:h="15842" w:code="119"/>
       <w:pgMar w:top="720" w:right="720" w:bottom="720" w:left="1800" w:header="720" w:footer="720" w:gutter="0"/>
       <w:pgNumType w:start="1"/>
@@ -5213,7 +6869,7 @@
 </file>
 
 <file path=word/endnotes.xml><?xml version="1.0" encoding="utf-8"?>
-<w:endnotes xmlns:wpc="http://schemas.microsoft.com/office/word/2010/wordprocessingCanvas" xmlns:mc="http://schemas.openxmlformats.org/markup-compatibility/2006" xmlns:o="urn:schemas-microsoft-com:office:office" xmlns:r="http://schemas.openxmlformats.org/officeDocument/2006/relationships" xmlns:m="http://schemas.openxmlformats.org/officeDocument/2006/math" xmlns:v="urn:schemas-microsoft-com:vml" xmlns:wp14="http://schemas.microsoft.com/office/word/2010/wordprocessingDrawing" xmlns:wp="http://schemas.openxmlformats.org/drawingml/2006/wordprocessingDrawing" xmlns:w10="urn:schemas-microsoft-com:office:word" xmlns:w="http://schemas.openxmlformats.org/wordprocessingml/2006/main" xmlns:w14="http://schemas.microsoft.com/office/word/2010/wordml" xmlns:wpg="http://schemas.microsoft.com/office/word/2010/wordprocessingGroup" xmlns:wpi="http://schemas.microsoft.com/office/word/2010/wordprocessingInk" xmlns:wne="http://schemas.microsoft.com/office/word/2006/wordml" xmlns:wps="http://schemas.microsoft.com/office/word/2010/wordprocessingShape" mc:Ignorable="w14 wp14">
+<w:endnotes xmlns:ve="http://schemas.openxmlformats.org/markup-compatibility/2006" xmlns:o="urn:schemas-microsoft-com:office:office" xmlns:r="http://schemas.openxmlformats.org/officeDocument/2006/relationships" xmlns:m="http://schemas.openxmlformats.org/officeDocument/2006/math" xmlns:v="urn:schemas-microsoft-com:vml" xmlns:wp="http://schemas.openxmlformats.org/drawingml/2006/wordprocessingDrawing" xmlns:w10="urn:schemas-microsoft-com:office:word" xmlns:w="http://schemas.openxmlformats.org/wordprocessingml/2006/main" xmlns:wne="http://schemas.microsoft.com/office/word/2006/wordml">
   <w:endnote w:type="separator" w:id="-1">
     <w:p>
       <w:pPr>
@@ -5242,7 +6898,7 @@
 </file>
 
 <file path=word/footer1.xml><?xml version="1.0" encoding="utf-8"?>
-<w:ftr xmlns:wpc="http://schemas.microsoft.com/office/word/2010/wordprocessingCanvas" xmlns:mc="http://schemas.openxmlformats.org/markup-compatibility/2006" xmlns:o="urn:schemas-microsoft-com:office:office" xmlns:r="http://schemas.openxmlformats.org/officeDocument/2006/relationships" xmlns:m="http://schemas.openxmlformats.org/officeDocument/2006/math" xmlns:v="urn:schemas-microsoft-com:vml" xmlns:wp14="http://schemas.microsoft.com/office/word/2010/wordprocessingDrawing" xmlns:wp="http://schemas.openxmlformats.org/drawingml/2006/wordprocessingDrawing" xmlns:w10="urn:schemas-microsoft-com:office:word" xmlns:w="http://schemas.openxmlformats.org/wordprocessingml/2006/main" xmlns:w14="http://schemas.microsoft.com/office/word/2010/wordml" xmlns:wpg="http://schemas.microsoft.com/office/word/2010/wordprocessingGroup" xmlns:wpi="http://schemas.microsoft.com/office/word/2010/wordprocessingInk" xmlns:wne="http://schemas.microsoft.com/office/word/2006/wordml" xmlns:wps="http://schemas.microsoft.com/office/word/2010/wordprocessingShape" mc:Ignorable="w14 wp14">
+<w:ftr xmlns:ve="http://schemas.openxmlformats.org/markup-compatibility/2006" xmlns:o="urn:schemas-microsoft-com:office:office" xmlns:r="http://schemas.openxmlformats.org/officeDocument/2006/relationships" xmlns:m="http://schemas.openxmlformats.org/officeDocument/2006/math" xmlns:v="urn:schemas-microsoft-com:vml" xmlns:wp="http://schemas.openxmlformats.org/drawingml/2006/wordprocessingDrawing" xmlns:w10="urn:schemas-microsoft-com:office:word" xmlns:w="http://schemas.openxmlformats.org/wordprocessingml/2006/main" xmlns:wne="http://schemas.microsoft.com/office/word/2006/wordml">
   <w:tbl>
     <w:tblPr>
       <w:tblW w:w="5000" w:type="pct"/>
@@ -5256,7 +6912,7 @@
         <w:bottom w:w="40" w:type="dxa"/>
         <w:right w:w="0" w:type="dxa"/>
       </w:tblCellMar>
-      <w:tblLook w:val="04A0" w:firstRow="1" w:lastRow="0" w:firstColumn="1" w:lastColumn="0" w:noHBand="0" w:noVBand="1"/>
+      <w:tblLook w:val="04A0"/>
     </w:tblPr>
     <w:tblGrid>
       <w:gridCol w:w="9722"/>
@@ -5316,7 +6972,7 @@
               <w:left w:w="0" w:type="dxa"/>
               <w:right w:w="0" w:type="dxa"/>
             </w:tblCellMar>
-            <w:tblLook w:val="04A0" w:firstRow="1" w:lastRow="0" w:firstColumn="1" w:lastColumn="0" w:noHBand="0" w:noVBand="1"/>
+            <w:tblLook w:val="04A0"/>
           </w:tblPr>
           <w:tblGrid>
             <w:gridCol w:w="6757"/>
@@ -5469,7 +7125,7 @@
 </file>
 
 <file path=word/footer2.xml><?xml version="1.0" encoding="utf-8"?>
-<w:ftr xmlns:wpc="http://schemas.microsoft.com/office/word/2010/wordprocessingCanvas" xmlns:mc="http://schemas.openxmlformats.org/markup-compatibility/2006" xmlns:o="urn:schemas-microsoft-com:office:office" xmlns:r="http://schemas.openxmlformats.org/officeDocument/2006/relationships" xmlns:m="http://schemas.openxmlformats.org/officeDocument/2006/math" xmlns:v="urn:schemas-microsoft-com:vml" xmlns:wp14="http://schemas.microsoft.com/office/word/2010/wordprocessingDrawing" xmlns:wp="http://schemas.openxmlformats.org/drawingml/2006/wordprocessingDrawing" xmlns:w10="urn:schemas-microsoft-com:office:word" xmlns:w="http://schemas.openxmlformats.org/wordprocessingml/2006/main" xmlns:w14="http://schemas.microsoft.com/office/word/2010/wordml" xmlns:wpg="http://schemas.microsoft.com/office/word/2010/wordprocessingGroup" xmlns:wpi="http://schemas.microsoft.com/office/word/2010/wordprocessingInk" xmlns:wne="http://schemas.microsoft.com/office/word/2006/wordml" xmlns:wps="http://schemas.microsoft.com/office/word/2010/wordprocessingShape" mc:Ignorable="w14 wp14">
+<w:ftr xmlns:ve="http://schemas.openxmlformats.org/markup-compatibility/2006" xmlns:o="urn:schemas-microsoft-com:office:office" xmlns:r="http://schemas.openxmlformats.org/officeDocument/2006/relationships" xmlns:m="http://schemas.openxmlformats.org/officeDocument/2006/math" xmlns:v="urn:schemas-microsoft-com:vml" xmlns:wp="http://schemas.openxmlformats.org/drawingml/2006/wordprocessingDrawing" xmlns:w10="urn:schemas-microsoft-com:office:word" xmlns:w="http://schemas.openxmlformats.org/wordprocessingml/2006/main" xmlns:wne="http://schemas.microsoft.com/office/word/2006/wordml">
   <w:tbl>
     <w:tblPr>
       <w:tblW w:w="5000" w:type="pct"/>
@@ -5483,7 +7139,7 @@
         <w:bottom w:w="40" w:type="dxa"/>
         <w:right w:w="0" w:type="dxa"/>
       </w:tblCellMar>
-      <w:tblLook w:val="04A0" w:firstRow="1" w:lastRow="0" w:firstColumn="1" w:lastColumn="0" w:noHBand="0" w:noVBand="1"/>
+      <w:tblLook w:val="04A0"/>
     </w:tblPr>
     <w:tblGrid>
       <w:gridCol w:w="9722"/>
@@ -5566,7 +7222,7 @@
 </file>
 
 <file path=word/footer3.xml><?xml version="1.0" encoding="utf-8"?>
-<w:ftr xmlns:wpc="http://schemas.microsoft.com/office/word/2010/wordprocessingCanvas" xmlns:mc="http://schemas.openxmlformats.org/markup-compatibility/2006" xmlns:o="urn:schemas-microsoft-com:office:office" xmlns:r="http://schemas.openxmlformats.org/officeDocument/2006/relationships" xmlns:m="http://schemas.openxmlformats.org/officeDocument/2006/math" xmlns:v="urn:schemas-microsoft-com:vml" xmlns:wp14="http://schemas.microsoft.com/office/word/2010/wordprocessingDrawing" xmlns:wp="http://schemas.openxmlformats.org/drawingml/2006/wordprocessingDrawing" xmlns:w10="urn:schemas-microsoft-com:office:word" xmlns:w="http://schemas.openxmlformats.org/wordprocessingml/2006/main" xmlns:w14="http://schemas.microsoft.com/office/word/2010/wordml" xmlns:wpg="http://schemas.microsoft.com/office/word/2010/wordprocessingGroup" xmlns:wpi="http://schemas.microsoft.com/office/word/2010/wordprocessingInk" xmlns:wne="http://schemas.microsoft.com/office/word/2006/wordml" xmlns:wps="http://schemas.microsoft.com/office/word/2010/wordprocessingShape" mc:Ignorable="w14 wp14">
+<w:ftr xmlns:ve="http://schemas.openxmlformats.org/markup-compatibility/2006" xmlns:o="urn:schemas-microsoft-com:office:office" xmlns:r="http://schemas.openxmlformats.org/officeDocument/2006/relationships" xmlns:m="http://schemas.openxmlformats.org/officeDocument/2006/math" xmlns:v="urn:schemas-microsoft-com:vml" xmlns:wp="http://schemas.openxmlformats.org/drawingml/2006/wordprocessingDrawing" xmlns:w10="urn:schemas-microsoft-com:office:word" xmlns:w="http://schemas.openxmlformats.org/wordprocessingml/2006/main" xmlns:wne="http://schemas.microsoft.com/office/word/2006/wordml">
   <w:tbl>
     <w:tblPr>
       <w:tblW w:w="5000" w:type="pct"/>
@@ -5580,7 +7236,7 @@
         <w:bottom w:w="40" w:type="dxa"/>
         <w:right w:w="0" w:type="dxa"/>
       </w:tblCellMar>
-      <w:tblLook w:val="04A0" w:firstRow="1" w:lastRow="0" w:firstColumn="1" w:lastColumn="0" w:noHBand="0" w:noVBand="1"/>
+      <w:tblLook w:val="04A0"/>
     </w:tblPr>
     <w:tblGrid>
       <w:gridCol w:w="9720"/>
@@ -5642,7 +7298,7 @@
               <w:left w:w="0" w:type="dxa"/>
               <w:right w:w="0" w:type="dxa"/>
             </w:tblCellMar>
-            <w:tblLook w:val="04A0" w:firstRow="1" w:lastRow="0" w:firstColumn="1" w:lastColumn="0" w:noHBand="0" w:noVBand="1"/>
+            <w:tblLook w:val="04A0"/>
           </w:tblPr>
           <w:tblGrid>
             <w:gridCol w:w="6755"/>
@@ -5719,7 +7375,7 @@
                   <w:rPr>
                     <w:noProof/>
                   </w:rPr>
-                  <w:t>1</w:t>
+                  <w:t>6</w:t>
                 </w:r>
                 <w:r>
                   <w:rPr>
@@ -5751,7 +7407,7 @@
 </file>
 
 <file path=word/footer4.xml><?xml version="1.0" encoding="utf-8"?>
-<w:ftr xmlns:wpc="http://schemas.microsoft.com/office/word/2010/wordprocessingCanvas" xmlns:mc="http://schemas.openxmlformats.org/markup-compatibility/2006" xmlns:o="urn:schemas-microsoft-com:office:office" xmlns:r="http://schemas.openxmlformats.org/officeDocument/2006/relationships" xmlns:m="http://schemas.openxmlformats.org/officeDocument/2006/math" xmlns:v="urn:schemas-microsoft-com:vml" xmlns:wp14="http://schemas.microsoft.com/office/word/2010/wordprocessingDrawing" xmlns:wp="http://schemas.openxmlformats.org/drawingml/2006/wordprocessingDrawing" xmlns:w10="urn:schemas-microsoft-com:office:word" xmlns:w="http://schemas.openxmlformats.org/wordprocessingml/2006/main" xmlns:w14="http://schemas.microsoft.com/office/word/2010/wordml" xmlns:wpg="http://schemas.microsoft.com/office/word/2010/wordprocessingGroup" xmlns:wpi="http://schemas.microsoft.com/office/word/2010/wordprocessingInk" xmlns:wne="http://schemas.microsoft.com/office/word/2006/wordml" xmlns:wps="http://schemas.microsoft.com/office/word/2010/wordprocessingShape" mc:Ignorable="w14 wp14">
+<w:ftr xmlns:ve="http://schemas.openxmlformats.org/markup-compatibility/2006" xmlns:o="urn:schemas-microsoft-com:office:office" xmlns:r="http://schemas.openxmlformats.org/officeDocument/2006/relationships" xmlns:m="http://schemas.openxmlformats.org/officeDocument/2006/math" xmlns:v="urn:schemas-microsoft-com:vml" xmlns:wp="http://schemas.openxmlformats.org/drawingml/2006/wordprocessingDrawing" xmlns:w10="urn:schemas-microsoft-com:office:word" xmlns:w="http://schemas.openxmlformats.org/wordprocessingml/2006/main" xmlns:wne="http://schemas.microsoft.com/office/word/2006/wordml">
   <w:tbl>
     <w:tblPr>
       <w:tblW w:w="5000" w:type="pct"/>
@@ -5765,7 +7421,7 @@
         <w:bottom w:w="40" w:type="dxa"/>
         <w:right w:w="0" w:type="dxa"/>
       </w:tblCellMar>
-      <w:tblLook w:val="04A0" w:firstRow="1" w:lastRow="0" w:firstColumn="1" w:lastColumn="0" w:noHBand="0" w:noVBand="1"/>
+      <w:tblLook w:val="04A0"/>
     </w:tblPr>
     <w:tblGrid>
       <w:gridCol w:w="9722"/>
@@ -5827,7 +7483,7 @@
               <w:left w:w="0" w:type="dxa"/>
               <w:right w:w="0" w:type="dxa"/>
             </w:tblCellMar>
-            <w:tblLook w:val="04A0" w:firstRow="1" w:lastRow="0" w:firstColumn="1" w:lastColumn="0" w:noHBand="0" w:noVBand="1"/>
+            <w:tblLook w:val="04A0"/>
           </w:tblPr>
           <w:tblGrid>
             <w:gridCol w:w="6757"/>
@@ -5876,9 +7532,12 @@
                 </w:r>
                 <w:proofErr w:type="spellStart"/>
                 <w:r>
-                  <w:t>inc.</w:t>
+                  <w:t>inc</w:t>
                 </w:r>
                 <w:proofErr w:type="spellEnd"/>
+                <w:r>
+                  <w:t>.</w:t>
+                </w:r>
                 <w:r>
                   <w:br/>
                   <w:t>Tous droits réservés</w:t>
@@ -5942,7 +7601,7 @@
 </file>
 
 <file path=word/footnotes.xml><?xml version="1.0" encoding="utf-8"?>
-<w:footnotes xmlns:wpc="http://schemas.microsoft.com/office/word/2010/wordprocessingCanvas" xmlns:mc="http://schemas.openxmlformats.org/markup-compatibility/2006" xmlns:o="urn:schemas-microsoft-com:office:office" xmlns:r="http://schemas.openxmlformats.org/officeDocument/2006/relationships" xmlns:m="http://schemas.openxmlformats.org/officeDocument/2006/math" xmlns:v="urn:schemas-microsoft-com:vml" xmlns:wp14="http://schemas.microsoft.com/office/word/2010/wordprocessingDrawing" xmlns:wp="http://schemas.openxmlformats.org/drawingml/2006/wordprocessingDrawing" xmlns:w10="urn:schemas-microsoft-com:office:word" xmlns:w="http://schemas.openxmlformats.org/wordprocessingml/2006/main" xmlns:w14="http://schemas.microsoft.com/office/word/2010/wordml" xmlns:wpg="http://schemas.microsoft.com/office/word/2010/wordprocessingGroup" xmlns:wpi="http://schemas.microsoft.com/office/word/2010/wordprocessingInk" xmlns:wne="http://schemas.microsoft.com/office/word/2006/wordml" xmlns:wps="http://schemas.microsoft.com/office/word/2010/wordprocessingShape" mc:Ignorable="w14 wp14">
+<w:footnotes xmlns:ve="http://schemas.openxmlformats.org/markup-compatibility/2006" xmlns:o="urn:schemas-microsoft-com:office:office" xmlns:r="http://schemas.openxmlformats.org/officeDocument/2006/relationships" xmlns:m="http://schemas.openxmlformats.org/officeDocument/2006/math" xmlns:v="urn:schemas-microsoft-com:vml" xmlns:wp="http://schemas.openxmlformats.org/drawingml/2006/wordprocessingDrawing" xmlns:w10="urn:schemas-microsoft-com:office:word" xmlns:w="http://schemas.openxmlformats.org/wordprocessingml/2006/main" xmlns:wne="http://schemas.microsoft.com/office/word/2006/wordml">
   <w:footnote w:type="separator" w:id="-1">
     <w:p>
       <w:pPr>
@@ -5971,7 +7630,7 @@
 </file>
 
 <file path=word/header1.xml><?xml version="1.0" encoding="utf-8"?>
-<w:hdr xmlns:wpc="http://schemas.microsoft.com/office/word/2010/wordprocessingCanvas" xmlns:mc="http://schemas.openxmlformats.org/markup-compatibility/2006" xmlns:o="urn:schemas-microsoft-com:office:office" xmlns:r="http://schemas.openxmlformats.org/officeDocument/2006/relationships" xmlns:m="http://schemas.openxmlformats.org/officeDocument/2006/math" xmlns:v="urn:schemas-microsoft-com:vml" xmlns:wp14="http://schemas.microsoft.com/office/word/2010/wordprocessingDrawing" xmlns:wp="http://schemas.openxmlformats.org/drawingml/2006/wordprocessingDrawing" xmlns:w10="urn:schemas-microsoft-com:office:word" xmlns:w="http://schemas.openxmlformats.org/wordprocessingml/2006/main" xmlns:w14="http://schemas.microsoft.com/office/word/2010/wordml" xmlns:wpg="http://schemas.microsoft.com/office/word/2010/wordprocessingGroup" xmlns:wpi="http://schemas.microsoft.com/office/word/2010/wordprocessingInk" xmlns:wne="http://schemas.microsoft.com/office/word/2006/wordml" xmlns:wps="http://schemas.microsoft.com/office/word/2010/wordprocessingShape" mc:Ignorable="w14 wp14">
+<w:hdr xmlns:ve="http://schemas.openxmlformats.org/markup-compatibility/2006" xmlns:o="urn:schemas-microsoft-com:office:office" xmlns:r="http://schemas.openxmlformats.org/officeDocument/2006/relationships" xmlns:m="http://schemas.openxmlformats.org/officeDocument/2006/math" xmlns:v="urn:schemas-microsoft-com:vml" xmlns:wp="http://schemas.openxmlformats.org/drawingml/2006/wordprocessingDrawing" xmlns:w10="urn:schemas-microsoft-com:office:word" xmlns:w="http://schemas.openxmlformats.org/wordprocessingml/2006/main" xmlns:wne="http://schemas.microsoft.com/office/word/2006/wordml">
   <w:p>
     <w:pPr>
       <w:pStyle w:val="Pieddepage"/>
@@ -5993,7 +7652,7 @@
         <w:bottom w:w="480" w:type="dxa"/>
         <w:right w:w="0" w:type="dxa"/>
       </w:tblCellMar>
-      <w:tblLook w:val="04A0" w:firstRow="1" w:lastRow="0" w:firstColumn="1" w:lastColumn="0" w:noHBand="0" w:noVBand="1"/>
+      <w:tblLook w:val="04A0"/>
     </w:tblPr>
     <w:tblGrid>
       <w:gridCol w:w="450"/>
@@ -6041,7 +7700,7 @@
               <w:lang w:val="fr-FR" w:eastAsia="fr-FR"/>
             </w:rPr>
             <w:drawing>
-              <wp:anchor distT="0" distB="0" distL="114300" distR="114300" simplePos="0" relativeHeight="251659264" behindDoc="0" locked="0" layoutInCell="1" allowOverlap="1" wp14:anchorId="04967027" wp14:editId="1A594084">
+              <wp:anchor distT="0" distB="0" distL="114300" distR="114300" simplePos="0" relativeHeight="251659264" behindDoc="0" locked="0" layoutInCell="1" allowOverlap="1">
                 <wp:simplePos x="0" y="0"/>
                 <wp:positionH relativeFrom="page">
                   <wp:posOffset>6574790</wp:posOffset>
@@ -6069,7 +7728,7 @@
                         <a:blip r:embed="rId1">
                           <a:extLst>
                             <a:ext uri="{28A0092B-C50C-407E-A947-70E740481C1C}">
-                              <a14:useLocalDpi xmlns:a14="http://schemas.microsoft.com/office/drawing/2010/main" val="0"/>
+                              <a14:useLocalDpi xmlns:a14="http://schemas.microsoft.com/office/drawing/2010/main" xmlns:wps="http://schemas.microsoft.com/office/word/2010/wordprocessingShape" xmlns:wpi="http://schemas.microsoft.com/office/word/2010/wordprocessingInk" xmlns:wpg="http://schemas.microsoft.com/office/word/2010/wordprocessingGroup" xmlns:w14="http://schemas.microsoft.com/office/word/2010/wordml" xmlns:w="http://schemas.openxmlformats.org/wordprocessingml/2006/main" xmlns:w10="urn:schemas-microsoft-com:office:word" xmlns:wp14="http://schemas.microsoft.com/office/word/2010/wordprocessingDrawing" xmlns:v="urn:schemas-microsoft-com:vml" xmlns:o="urn:schemas-microsoft-com:office:office" xmlns:mc="http://schemas.openxmlformats.org/markup-compatibility/2006" xmlns:wpc="http://schemas.microsoft.com/office/word/2010/wordprocessingCanvas" xmlns="" val="0"/>
                             </a:ext>
                           </a:extLst>
                         </a:blip>
@@ -6171,7 +7830,7 @@
 </file>
 
 <file path=word/header2.xml><?xml version="1.0" encoding="utf-8"?>
-<w:hdr xmlns:wpc="http://schemas.microsoft.com/office/word/2010/wordprocessingCanvas" xmlns:mc="http://schemas.openxmlformats.org/markup-compatibility/2006" xmlns:o="urn:schemas-microsoft-com:office:office" xmlns:r="http://schemas.openxmlformats.org/officeDocument/2006/relationships" xmlns:m="http://schemas.openxmlformats.org/officeDocument/2006/math" xmlns:v="urn:schemas-microsoft-com:vml" xmlns:wp14="http://schemas.microsoft.com/office/word/2010/wordprocessingDrawing" xmlns:wp="http://schemas.openxmlformats.org/drawingml/2006/wordprocessingDrawing" xmlns:w10="urn:schemas-microsoft-com:office:word" xmlns:w="http://schemas.openxmlformats.org/wordprocessingml/2006/main" xmlns:w14="http://schemas.microsoft.com/office/word/2010/wordml" xmlns:wpg="http://schemas.microsoft.com/office/word/2010/wordprocessingGroup" xmlns:wpi="http://schemas.microsoft.com/office/word/2010/wordprocessingInk" xmlns:wne="http://schemas.microsoft.com/office/word/2006/wordml" xmlns:wps="http://schemas.microsoft.com/office/word/2010/wordprocessingShape" mc:Ignorable="w14 wp14">
+<w:hdr xmlns:ve="http://schemas.openxmlformats.org/markup-compatibility/2006" xmlns:o="urn:schemas-microsoft-com:office:office" xmlns:r="http://schemas.openxmlformats.org/officeDocument/2006/relationships" xmlns:m="http://schemas.openxmlformats.org/officeDocument/2006/math" xmlns:v="urn:schemas-microsoft-com:vml" xmlns:wp="http://schemas.openxmlformats.org/drawingml/2006/wordprocessingDrawing" xmlns:w10="urn:schemas-microsoft-com:office:word" xmlns:w="http://schemas.openxmlformats.org/wordprocessingml/2006/main" xmlns:wne="http://schemas.microsoft.com/office/word/2006/wordml">
   <w:p>
     <w:pPr>
       <w:pStyle w:val="En-tte"/>
@@ -6222,7 +7881,7 @@
 </file>
 
 <file path=word/header3.xml><?xml version="1.0" encoding="utf-8"?>
-<w:hdr xmlns:wpc="http://schemas.microsoft.com/office/word/2010/wordprocessingCanvas" xmlns:mc="http://schemas.openxmlformats.org/markup-compatibility/2006" xmlns:o="urn:schemas-microsoft-com:office:office" xmlns:r="http://schemas.openxmlformats.org/officeDocument/2006/relationships" xmlns:m="http://schemas.openxmlformats.org/officeDocument/2006/math" xmlns:v="urn:schemas-microsoft-com:vml" xmlns:wp14="http://schemas.microsoft.com/office/word/2010/wordprocessingDrawing" xmlns:wp="http://schemas.openxmlformats.org/drawingml/2006/wordprocessingDrawing" xmlns:w10="urn:schemas-microsoft-com:office:word" xmlns:w="http://schemas.openxmlformats.org/wordprocessingml/2006/main" xmlns:w14="http://schemas.microsoft.com/office/word/2010/wordml" xmlns:wpg="http://schemas.microsoft.com/office/word/2010/wordprocessingGroup" xmlns:wpi="http://schemas.microsoft.com/office/word/2010/wordprocessingInk" xmlns:wne="http://schemas.microsoft.com/office/word/2006/wordml" xmlns:wps="http://schemas.microsoft.com/office/word/2010/wordprocessingShape" mc:Ignorable="w14 wp14">
+<w:hdr xmlns:ve="http://schemas.openxmlformats.org/markup-compatibility/2006" xmlns:o="urn:schemas-microsoft-com:office:office" xmlns:r="http://schemas.openxmlformats.org/officeDocument/2006/relationships" xmlns:m="http://schemas.openxmlformats.org/officeDocument/2006/math" xmlns:v="urn:schemas-microsoft-com:vml" xmlns:wp="http://schemas.openxmlformats.org/drawingml/2006/wordprocessingDrawing" xmlns:w10="urn:schemas-microsoft-com:office:word" xmlns:w="http://schemas.openxmlformats.org/wordprocessingml/2006/main" xmlns:wne="http://schemas.microsoft.com/office/word/2006/wordml">
   <w:p>
     <w:pPr>
       <w:pStyle w:val="Pieddepage"/>
@@ -6244,7 +7903,7 @@
         <w:bottom w:w="480" w:type="dxa"/>
         <w:right w:w="0" w:type="dxa"/>
       </w:tblCellMar>
-      <w:tblLook w:val="04A0" w:firstRow="1" w:lastRow="0" w:firstColumn="1" w:lastColumn="0" w:noHBand="0" w:noVBand="1"/>
+      <w:tblLook w:val="04A0"/>
     </w:tblPr>
     <w:tblGrid>
       <w:gridCol w:w="450"/>
@@ -6292,7 +7951,7 @@
               <w:lang w:val="fr-FR" w:eastAsia="fr-FR"/>
             </w:rPr>
             <w:drawing>
-              <wp:anchor distT="0" distB="0" distL="114300" distR="114300" simplePos="0" relativeHeight="251696128" behindDoc="0" locked="0" layoutInCell="1" allowOverlap="1" wp14:anchorId="6D0CD234" wp14:editId="1FE91552">
+              <wp:anchor distT="0" distB="0" distL="114300" distR="114300" simplePos="0" relativeHeight="251696128" behindDoc="0" locked="0" layoutInCell="1" allowOverlap="1">
                 <wp:simplePos x="0" y="0"/>
                 <wp:positionH relativeFrom="page">
                   <wp:posOffset>6574790</wp:posOffset>
@@ -6320,7 +7979,7 @@
                         <a:blip r:embed="rId1">
                           <a:extLst>
                             <a:ext uri="{28A0092B-C50C-407E-A947-70E740481C1C}">
-                              <a14:useLocalDpi xmlns:a14="http://schemas.microsoft.com/office/drawing/2010/main" val="0"/>
+                              <a14:useLocalDpi xmlns:a14="http://schemas.microsoft.com/office/drawing/2010/main" xmlns:wps="http://schemas.microsoft.com/office/word/2010/wordprocessingShape" xmlns:wpi="http://schemas.microsoft.com/office/word/2010/wordprocessingInk" xmlns:wpg="http://schemas.microsoft.com/office/word/2010/wordprocessingGroup" xmlns:w14="http://schemas.microsoft.com/office/word/2010/wordml" xmlns:w="http://schemas.openxmlformats.org/wordprocessingml/2006/main" xmlns:w10="urn:schemas-microsoft-com:office:word" xmlns:wp14="http://schemas.microsoft.com/office/word/2010/wordprocessingDrawing" xmlns:v="urn:schemas-microsoft-com:vml" xmlns:o="urn:schemas-microsoft-com:office:office" xmlns:mc="http://schemas.openxmlformats.org/markup-compatibility/2006" xmlns:wpc="http://schemas.microsoft.com/office/word/2010/wordprocessingCanvas" xmlns="" val="0"/>
                             </a:ext>
                           </a:extLst>
                         </a:blip>
@@ -6392,7 +8051,7 @@
               <w:lang w:val="fr-FR" w:eastAsia="fr-FR"/>
             </w:rPr>
             <w:drawing>
-              <wp:anchor distT="0" distB="0" distL="114300" distR="114300" simplePos="0" relativeHeight="251700224" behindDoc="0" locked="0" layoutInCell="1" allowOverlap="1" wp14:anchorId="4BE3AB27" wp14:editId="7829D221">
+              <wp:anchor distT="0" distB="0" distL="114300" distR="114300" simplePos="0" relativeHeight="251700224" behindDoc="0" locked="0" layoutInCell="1" allowOverlap="1">
                 <wp:simplePos x="0" y="0"/>
                 <wp:positionH relativeFrom="rightMargin">
                   <wp:posOffset>172720</wp:posOffset>
@@ -6420,7 +8079,7 @@
                         <a:blip r:embed="rId1">
                           <a:extLst>
                             <a:ext uri="{28A0092B-C50C-407E-A947-70E740481C1C}">
-                              <a14:useLocalDpi xmlns:a14="http://schemas.microsoft.com/office/drawing/2010/main" val="0"/>
+                              <a14:useLocalDpi xmlns:a14="http://schemas.microsoft.com/office/drawing/2010/main" xmlns:wps="http://schemas.microsoft.com/office/word/2010/wordprocessingShape" xmlns:wpi="http://schemas.microsoft.com/office/word/2010/wordprocessingInk" xmlns:wpg="http://schemas.microsoft.com/office/word/2010/wordprocessingGroup" xmlns:w14="http://schemas.microsoft.com/office/word/2010/wordml" xmlns:w="http://schemas.openxmlformats.org/wordprocessingml/2006/main" xmlns:w10="urn:schemas-microsoft-com:office:word" xmlns:wp14="http://schemas.microsoft.com/office/word/2010/wordprocessingDrawing" xmlns:v="urn:schemas-microsoft-com:vml" xmlns:o="urn:schemas-microsoft-com:office:office" xmlns:mc="http://schemas.openxmlformats.org/markup-compatibility/2006" xmlns:wpc="http://schemas.microsoft.com/office/word/2010/wordprocessingCanvas" xmlns="" val="0"/>
                             </a:ext>
                           </a:extLst>
                         </a:blip>
@@ -6496,7 +8155,7 @@
 </file>
 
 <file path=word/header4.xml><?xml version="1.0" encoding="utf-8"?>
-<w:hdr xmlns:wpc="http://schemas.microsoft.com/office/word/2010/wordprocessingCanvas" xmlns:mc="http://schemas.openxmlformats.org/markup-compatibility/2006" xmlns:o="urn:schemas-microsoft-com:office:office" xmlns:r="http://schemas.openxmlformats.org/officeDocument/2006/relationships" xmlns:m="http://schemas.openxmlformats.org/officeDocument/2006/math" xmlns:v="urn:schemas-microsoft-com:vml" xmlns:wp14="http://schemas.microsoft.com/office/word/2010/wordprocessingDrawing" xmlns:wp="http://schemas.openxmlformats.org/drawingml/2006/wordprocessingDrawing" xmlns:w10="urn:schemas-microsoft-com:office:word" xmlns:w="http://schemas.openxmlformats.org/wordprocessingml/2006/main" xmlns:w14="http://schemas.microsoft.com/office/word/2010/wordml" xmlns:wpg="http://schemas.microsoft.com/office/word/2010/wordprocessingGroup" xmlns:wpi="http://schemas.microsoft.com/office/word/2010/wordprocessingInk" xmlns:wne="http://schemas.microsoft.com/office/word/2006/wordml" xmlns:wps="http://schemas.microsoft.com/office/word/2010/wordprocessingShape" mc:Ignorable="w14 wp14">
+<w:hdr xmlns:ve="http://schemas.openxmlformats.org/markup-compatibility/2006" xmlns:o="urn:schemas-microsoft-com:office:office" xmlns:r="http://schemas.openxmlformats.org/officeDocument/2006/relationships" xmlns:m="http://schemas.openxmlformats.org/officeDocument/2006/math" xmlns:v="urn:schemas-microsoft-com:vml" xmlns:wp="http://schemas.openxmlformats.org/drawingml/2006/wordprocessingDrawing" xmlns:w10="urn:schemas-microsoft-com:office:word" xmlns:w="http://schemas.openxmlformats.org/wordprocessingml/2006/main" xmlns:wne="http://schemas.microsoft.com/office/word/2006/wordml">
   <w:p>
     <w:pPr>
       <w:pStyle w:val="Pieddepage"/>
@@ -6518,7 +8177,7 @@
         <w:bottom w:w="480" w:type="dxa"/>
         <w:right w:w="0" w:type="dxa"/>
       </w:tblCellMar>
-      <w:tblLook w:val="04A0" w:firstRow="1" w:lastRow="0" w:firstColumn="1" w:lastColumn="0" w:noHBand="0" w:noVBand="1"/>
+      <w:tblLook w:val="04A0"/>
     </w:tblPr>
     <w:tblGrid>
       <w:gridCol w:w="450"/>
@@ -6594,7 +8253,7 @@
                         <a:blip r:embed="rId1">
                           <a:extLst>
                             <a:ext uri="{28A0092B-C50C-407E-A947-70E740481C1C}">
-                              <a14:useLocalDpi xmlns:a14="http://schemas.microsoft.com/office/drawing/2010/main" val="0"/>
+                              <a14:useLocalDpi xmlns:a14="http://schemas.microsoft.com/office/drawing/2010/main" xmlns:wps="http://schemas.microsoft.com/office/word/2010/wordprocessingShape" xmlns:wpi="http://schemas.microsoft.com/office/word/2010/wordprocessingInk" xmlns:wpg="http://schemas.microsoft.com/office/word/2010/wordprocessingGroup" xmlns:w14="http://schemas.microsoft.com/office/word/2010/wordml" xmlns:w="http://schemas.openxmlformats.org/wordprocessingml/2006/main" xmlns:w10="urn:schemas-microsoft-com:office:word" xmlns:wp14="http://schemas.microsoft.com/office/word/2010/wordprocessingDrawing" xmlns:v="urn:schemas-microsoft-com:vml" xmlns:o="urn:schemas-microsoft-com:office:office" xmlns:mc="http://schemas.openxmlformats.org/markup-compatibility/2006" xmlns:wpc="http://schemas.microsoft.com/office/word/2010/wordprocessingCanvas" xmlns="" val="0"/>
                             </a:ext>
                           </a:extLst>
                         </a:blip>
@@ -6656,7 +8315,7 @@
                         <a:blip r:embed="rId1">
                           <a:extLst>
                             <a:ext uri="{28A0092B-C50C-407E-A947-70E740481C1C}">
-                              <a14:useLocalDpi xmlns:a14="http://schemas.microsoft.com/office/drawing/2010/main" val="0"/>
+                              <a14:useLocalDpi xmlns:a14="http://schemas.microsoft.com/office/drawing/2010/main" xmlns:wps="http://schemas.microsoft.com/office/word/2010/wordprocessingShape" xmlns:wpi="http://schemas.microsoft.com/office/word/2010/wordprocessingInk" xmlns:wpg="http://schemas.microsoft.com/office/word/2010/wordprocessingGroup" xmlns:w14="http://schemas.microsoft.com/office/word/2010/wordml" xmlns:w="http://schemas.openxmlformats.org/wordprocessingml/2006/main" xmlns:w10="urn:schemas-microsoft-com:office:word" xmlns:wp14="http://schemas.microsoft.com/office/word/2010/wordprocessingDrawing" xmlns:v="urn:schemas-microsoft-com:vml" xmlns:o="urn:schemas-microsoft-com:office:office" xmlns:mc="http://schemas.openxmlformats.org/markup-compatibility/2006" xmlns:wpc="http://schemas.microsoft.com/office/word/2010/wordprocessingCanvas" xmlns="" val="0"/>
                             </a:ext>
                           </a:extLst>
                         </a:blip>
@@ -6758,7 +8417,7 @@
 </file>
 
 <file path=word/header5.xml><?xml version="1.0" encoding="utf-8"?>
-<w:hdr xmlns:wpc="http://schemas.microsoft.com/office/word/2010/wordprocessingCanvas" xmlns:mc="http://schemas.openxmlformats.org/markup-compatibility/2006" xmlns:o="urn:schemas-microsoft-com:office:office" xmlns:r="http://schemas.openxmlformats.org/officeDocument/2006/relationships" xmlns:m="http://schemas.openxmlformats.org/officeDocument/2006/math" xmlns:v="urn:schemas-microsoft-com:vml" xmlns:wp14="http://schemas.microsoft.com/office/word/2010/wordprocessingDrawing" xmlns:wp="http://schemas.openxmlformats.org/drawingml/2006/wordprocessingDrawing" xmlns:w10="urn:schemas-microsoft-com:office:word" xmlns:w="http://schemas.openxmlformats.org/wordprocessingml/2006/main" xmlns:w14="http://schemas.microsoft.com/office/word/2010/wordml" xmlns:wpg="http://schemas.microsoft.com/office/word/2010/wordprocessingGroup" xmlns:wpi="http://schemas.microsoft.com/office/word/2010/wordprocessingInk" xmlns:wne="http://schemas.microsoft.com/office/word/2006/wordml" xmlns:wps="http://schemas.microsoft.com/office/word/2010/wordprocessingShape" mc:Ignorable="w14 wp14">
+<w:hdr xmlns:ve="http://schemas.openxmlformats.org/markup-compatibility/2006" xmlns:o="urn:schemas-microsoft-com:office:office" xmlns:r="http://schemas.openxmlformats.org/officeDocument/2006/relationships" xmlns:m="http://schemas.openxmlformats.org/officeDocument/2006/math" xmlns:v="urn:schemas-microsoft-com:vml" xmlns:wp="http://schemas.openxmlformats.org/drawingml/2006/wordprocessingDrawing" xmlns:w10="urn:schemas-microsoft-com:office:word" xmlns:w="http://schemas.openxmlformats.org/wordprocessingml/2006/main" xmlns:wne="http://schemas.microsoft.com/office/word/2006/wordml">
   <w:p>
     <w:pPr>
       <w:pStyle w:val="Pieddepage"/>
@@ -6780,7 +8439,7 @@
         <w:bottom w:w="480" w:type="dxa"/>
         <w:right w:w="0" w:type="dxa"/>
       </w:tblCellMar>
-      <w:tblLook w:val="04A0" w:firstRow="1" w:lastRow="0" w:firstColumn="1" w:lastColumn="0" w:noHBand="0" w:noVBand="1"/>
+      <w:tblLook w:val="04A0"/>
     </w:tblPr>
     <w:tblGrid>
       <w:gridCol w:w="450"/>
@@ -6856,7 +8515,7 @@
                         <a:blip r:embed="rId1">
                           <a:extLst>
                             <a:ext uri="{28A0092B-C50C-407E-A947-70E740481C1C}">
-                              <a14:useLocalDpi xmlns:a14="http://schemas.microsoft.com/office/drawing/2010/main" val="0"/>
+                              <a14:useLocalDpi xmlns:a14="http://schemas.microsoft.com/office/drawing/2010/main" xmlns:wps="http://schemas.microsoft.com/office/word/2010/wordprocessingShape" xmlns:wpi="http://schemas.microsoft.com/office/word/2010/wordprocessingInk" xmlns:wpg="http://schemas.microsoft.com/office/word/2010/wordprocessingGroup" xmlns:w14="http://schemas.microsoft.com/office/word/2010/wordml" xmlns:w="http://schemas.openxmlformats.org/wordprocessingml/2006/main" xmlns:w10="urn:schemas-microsoft-com:office:word" xmlns:wp14="http://schemas.microsoft.com/office/word/2010/wordprocessingDrawing" xmlns:v="urn:schemas-microsoft-com:vml" xmlns:o="urn:schemas-microsoft-com:office:office" xmlns:mc="http://schemas.openxmlformats.org/markup-compatibility/2006" xmlns:wpc="http://schemas.microsoft.com/office/word/2010/wordprocessingCanvas" xmlns="" val="0"/>
                             </a:ext>
                           </a:extLst>
                         </a:blip>
@@ -6918,7 +8577,7 @@
                         <a:blip r:embed="rId1">
                           <a:extLst>
                             <a:ext uri="{28A0092B-C50C-407E-A947-70E740481C1C}">
-                              <a14:useLocalDpi xmlns:a14="http://schemas.microsoft.com/office/drawing/2010/main" val="0"/>
+                              <a14:useLocalDpi xmlns:a14="http://schemas.microsoft.com/office/drawing/2010/main" xmlns:wps="http://schemas.microsoft.com/office/word/2010/wordprocessingShape" xmlns:wpi="http://schemas.microsoft.com/office/word/2010/wordprocessingInk" xmlns:wpg="http://schemas.microsoft.com/office/word/2010/wordprocessingGroup" xmlns:w14="http://schemas.microsoft.com/office/word/2010/wordml" xmlns:w="http://schemas.openxmlformats.org/wordprocessingml/2006/main" xmlns:w10="urn:schemas-microsoft-com:office:word" xmlns:wp14="http://schemas.microsoft.com/office/word/2010/wordprocessingDrawing" xmlns:v="urn:schemas-microsoft-com:vml" xmlns:o="urn:schemas-microsoft-com:office:office" xmlns:mc="http://schemas.openxmlformats.org/markup-compatibility/2006" xmlns:wpc="http://schemas.microsoft.com/office/word/2010/wordprocessingCanvas" xmlns="" val="0"/>
                             </a:ext>
                           </a:extLst>
                         </a:blip>
@@ -7020,7 +8679,7 @@
 </file>
 
 <file path=word/numbering.xml><?xml version="1.0" encoding="utf-8"?>
-<w:numbering xmlns:wpc="http://schemas.microsoft.com/office/word/2010/wordprocessingCanvas" xmlns:mc="http://schemas.openxmlformats.org/markup-compatibility/2006" xmlns:o="urn:schemas-microsoft-com:office:office" xmlns:r="http://schemas.openxmlformats.org/officeDocument/2006/relationships" xmlns:m="http://schemas.openxmlformats.org/officeDocument/2006/math" xmlns:v="urn:schemas-microsoft-com:vml" xmlns:wp14="http://schemas.microsoft.com/office/word/2010/wordprocessingDrawing" xmlns:wp="http://schemas.openxmlformats.org/drawingml/2006/wordprocessingDrawing" xmlns:w10="urn:schemas-microsoft-com:office:word" xmlns:w="http://schemas.openxmlformats.org/wordprocessingml/2006/main" xmlns:w14="http://schemas.microsoft.com/office/word/2010/wordml" xmlns:wpg="http://schemas.microsoft.com/office/word/2010/wordprocessingGroup" xmlns:wpi="http://schemas.microsoft.com/office/word/2010/wordprocessingInk" xmlns:wne="http://schemas.microsoft.com/office/word/2006/wordml" xmlns:wps="http://schemas.microsoft.com/office/word/2010/wordprocessingShape" mc:Ignorable="w14 wp14">
+<w:numbering xmlns:ve="http://schemas.openxmlformats.org/markup-compatibility/2006" xmlns:o="urn:schemas-microsoft-com:office:office" xmlns:r="http://schemas.openxmlformats.org/officeDocument/2006/relationships" xmlns:m="http://schemas.openxmlformats.org/officeDocument/2006/math" xmlns:v="urn:schemas-microsoft-com:vml" xmlns:wp="http://schemas.openxmlformats.org/drawingml/2006/wordprocessingDrawing" xmlns:w10="urn:schemas-microsoft-com:office:word" xmlns:w="http://schemas.openxmlformats.org/wordprocessingml/2006/main" xmlns:wne="http://schemas.microsoft.com/office/word/2006/wordml">
   <w:abstractNum w:abstractNumId="0">
     <w:nsid w:val="FFFFFF81"/>
     <w:multiLevelType w:val="singleLevel"/>
@@ -8805,6 +10464,119 @@
     </w:lvl>
   </w:abstractNum>
   <w:abstractNum w:abstractNumId="19">
+    <w:nsid w:val="428C3587"/>
+    <w:multiLevelType w:val="hybridMultilevel"/>
+    <w:tmpl w:val="6450ABFE"/>
+    <w:lvl w:ilvl="0" w:tplc="040C0001">
+      <w:start w:val="1"/>
+      <w:numFmt w:val="bullet"/>
+      <w:lvlText w:val=""/>
+      <w:lvlJc w:val="left"/>
+      <w:pPr>
+        <w:ind w:left="720" w:hanging="360"/>
+      </w:pPr>
+      <w:rPr>
+        <w:rFonts w:ascii="Symbol" w:hAnsi="Symbol" w:hint="default"/>
+      </w:rPr>
+    </w:lvl>
+    <w:lvl w:ilvl="1" w:tplc="040C0003" w:tentative="1">
+      <w:start w:val="1"/>
+      <w:numFmt w:val="bullet"/>
+      <w:lvlText w:val="o"/>
+      <w:lvlJc w:val="left"/>
+      <w:pPr>
+        <w:ind w:left="1440" w:hanging="360"/>
+      </w:pPr>
+      <w:rPr>
+        <w:rFonts w:ascii="Courier New" w:hAnsi="Courier New" w:cs="Courier New" w:hint="default"/>
+      </w:rPr>
+    </w:lvl>
+    <w:lvl w:ilvl="2" w:tplc="040C0005" w:tentative="1">
+      <w:start w:val="1"/>
+      <w:numFmt w:val="bullet"/>
+      <w:lvlText w:val=""/>
+      <w:lvlJc w:val="left"/>
+      <w:pPr>
+        <w:ind w:left="2160" w:hanging="360"/>
+      </w:pPr>
+      <w:rPr>
+        <w:rFonts w:ascii="Wingdings" w:hAnsi="Wingdings" w:hint="default"/>
+      </w:rPr>
+    </w:lvl>
+    <w:lvl w:ilvl="3" w:tplc="040C0001" w:tentative="1">
+      <w:start w:val="1"/>
+      <w:numFmt w:val="bullet"/>
+      <w:lvlText w:val=""/>
+      <w:lvlJc w:val="left"/>
+      <w:pPr>
+        <w:ind w:left="2880" w:hanging="360"/>
+      </w:pPr>
+      <w:rPr>
+        <w:rFonts w:ascii="Symbol" w:hAnsi="Symbol" w:hint="default"/>
+      </w:rPr>
+    </w:lvl>
+    <w:lvl w:ilvl="4" w:tplc="040C0003" w:tentative="1">
+      <w:start w:val="1"/>
+      <w:numFmt w:val="bullet"/>
+      <w:lvlText w:val="o"/>
+      <w:lvlJc w:val="left"/>
+      <w:pPr>
+        <w:ind w:left="3600" w:hanging="360"/>
+      </w:pPr>
+      <w:rPr>
+        <w:rFonts w:ascii="Courier New" w:hAnsi="Courier New" w:cs="Courier New" w:hint="default"/>
+      </w:rPr>
+    </w:lvl>
+    <w:lvl w:ilvl="5" w:tplc="040C0005" w:tentative="1">
+      <w:start w:val="1"/>
+      <w:numFmt w:val="bullet"/>
+      <w:lvlText w:val=""/>
+      <w:lvlJc w:val="left"/>
+      <w:pPr>
+        <w:ind w:left="4320" w:hanging="360"/>
+      </w:pPr>
+      <w:rPr>
+        <w:rFonts w:ascii="Wingdings" w:hAnsi="Wingdings" w:hint="default"/>
+      </w:rPr>
+    </w:lvl>
+    <w:lvl w:ilvl="6" w:tplc="040C0001" w:tentative="1">
+      <w:start w:val="1"/>
+      <w:numFmt w:val="bullet"/>
+      <w:lvlText w:val=""/>
+      <w:lvlJc w:val="left"/>
+      <w:pPr>
+        <w:ind w:left="5040" w:hanging="360"/>
+      </w:pPr>
+      <w:rPr>
+        <w:rFonts w:ascii="Symbol" w:hAnsi="Symbol" w:hint="default"/>
+      </w:rPr>
+    </w:lvl>
+    <w:lvl w:ilvl="7" w:tplc="040C0003" w:tentative="1">
+      <w:start w:val="1"/>
+      <w:numFmt w:val="bullet"/>
+      <w:lvlText w:val="o"/>
+      <w:lvlJc w:val="left"/>
+      <w:pPr>
+        <w:ind w:left="5760" w:hanging="360"/>
+      </w:pPr>
+      <w:rPr>
+        <w:rFonts w:ascii="Courier New" w:hAnsi="Courier New" w:cs="Courier New" w:hint="default"/>
+      </w:rPr>
+    </w:lvl>
+    <w:lvl w:ilvl="8" w:tplc="040C0005" w:tentative="1">
+      <w:start w:val="1"/>
+      <w:numFmt w:val="bullet"/>
+      <w:lvlText w:val=""/>
+      <w:lvlJc w:val="left"/>
+      <w:pPr>
+        <w:ind w:left="6480" w:hanging="360"/>
+      </w:pPr>
+      <w:rPr>
+        <w:rFonts w:ascii="Wingdings" w:hAnsi="Wingdings" w:hint="default"/>
+      </w:rPr>
+    </w:lvl>
+  </w:abstractNum>
+  <w:abstractNum w:abstractNumId="20">
     <w:nsid w:val="535F32D6"/>
     <w:multiLevelType w:val="multilevel"/>
     <w:tmpl w:val="040C001F"/>
@@ -8890,7 +10662,7 @@
       </w:pPr>
     </w:lvl>
   </w:abstractNum>
-  <w:abstractNum w:abstractNumId="20">
+  <w:abstractNum w:abstractNumId="21">
     <w:nsid w:val="567C2ACD"/>
     <w:multiLevelType w:val="hybridMultilevel"/>
     <w:tmpl w:val="12FE0352"/>
@@ -9002,7 +10774,7 @@
       </w:rPr>
     </w:lvl>
   </w:abstractNum>
-  <w:abstractNum w:abstractNumId="21">
+  <w:abstractNum w:abstractNumId="22">
     <w:nsid w:val="57465E3F"/>
     <w:multiLevelType w:val="hybridMultilevel"/>
     <w:tmpl w:val="974A72BC"/>
@@ -9117,7 +10889,7 @@
       </w:rPr>
     </w:lvl>
   </w:abstractNum>
-  <w:abstractNum w:abstractNumId="22">
+  <w:abstractNum w:abstractNumId="23">
     <w:nsid w:val="5999162A"/>
     <w:multiLevelType w:val="hybridMultilevel"/>
     <w:tmpl w:val="FCF045CC"/>
@@ -9230,7 +11002,7 @@
       </w:rPr>
     </w:lvl>
   </w:abstractNum>
-  <w:abstractNum w:abstractNumId="23">
+  <w:abstractNum w:abstractNumId="24">
     <w:nsid w:val="5C224C7D"/>
     <w:multiLevelType w:val="multilevel"/>
     <w:tmpl w:val="040C001F"/>
@@ -9316,7 +11088,120 @@
       </w:pPr>
     </w:lvl>
   </w:abstractNum>
-  <w:abstractNum w:abstractNumId="24">
+  <w:abstractNum w:abstractNumId="25">
+    <w:nsid w:val="60DD36D8"/>
+    <w:multiLevelType w:val="hybridMultilevel"/>
+    <w:tmpl w:val="96B2A3E6"/>
+    <w:lvl w:ilvl="0" w:tplc="040C0001">
+      <w:start w:val="1"/>
+      <w:numFmt w:val="bullet"/>
+      <w:lvlText w:val=""/>
+      <w:lvlJc w:val="left"/>
+      <w:pPr>
+        <w:ind w:left="1080" w:hanging="360"/>
+      </w:pPr>
+      <w:rPr>
+        <w:rFonts w:ascii="Symbol" w:hAnsi="Symbol" w:hint="default"/>
+      </w:rPr>
+    </w:lvl>
+    <w:lvl w:ilvl="1" w:tplc="040C0003" w:tentative="1">
+      <w:start w:val="1"/>
+      <w:numFmt w:val="bullet"/>
+      <w:lvlText w:val="o"/>
+      <w:lvlJc w:val="left"/>
+      <w:pPr>
+        <w:ind w:left="1800" w:hanging="360"/>
+      </w:pPr>
+      <w:rPr>
+        <w:rFonts w:ascii="Courier New" w:hAnsi="Courier New" w:cs="Courier New" w:hint="default"/>
+      </w:rPr>
+    </w:lvl>
+    <w:lvl w:ilvl="2" w:tplc="040C0005" w:tentative="1">
+      <w:start w:val="1"/>
+      <w:numFmt w:val="bullet"/>
+      <w:lvlText w:val=""/>
+      <w:lvlJc w:val="left"/>
+      <w:pPr>
+        <w:ind w:left="2520" w:hanging="360"/>
+      </w:pPr>
+      <w:rPr>
+        <w:rFonts w:ascii="Wingdings" w:hAnsi="Wingdings" w:hint="default"/>
+      </w:rPr>
+    </w:lvl>
+    <w:lvl w:ilvl="3" w:tplc="040C0001" w:tentative="1">
+      <w:start w:val="1"/>
+      <w:numFmt w:val="bullet"/>
+      <w:lvlText w:val=""/>
+      <w:lvlJc w:val="left"/>
+      <w:pPr>
+        <w:ind w:left="3240" w:hanging="360"/>
+      </w:pPr>
+      <w:rPr>
+        <w:rFonts w:ascii="Symbol" w:hAnsi="Symbol" w:hint="default"/>
+      </w:rPr>
+    </w:lvl>
+    <w:lvl w:ilvl="4" w:tplc="040C0003" w:tentative="1">
+      <w:start w:val="1"/>
+      <w:numFmt w:val="bullet"/>
+      <w:lvlText w:val="o"/>
+      <w:lvlJc w:val="left"/>
+      <w:pPr>
+        <w:ind w:left="3960" w:hanging="360"/>
+      </w:pPr>
+      <w:rPr>
+        <w:rFonts w:ascii="Courier New" w:hAnsi="Courier New" w:cs="Courier New" w:hint="default"/>
+      </w:rPr>
+    </w:lvl>
+    <w:lvl w:ilvl="5" w:tplc="040C0005" w:tentative="1">
+      <w:start w:val="1"/>
+      <w:numFmt w:val="bullet"/>
+      <w:lvlText w:val=""/>
+      <w:lvlJc w:val="left"/>
+      <w:pPr>
+        <w:ind w:left="4680" w:hanging="360"/>
+      </w:pPr>
+      <w:rPr>
+        <w:rFonts w:ascii="Wingdings" w:hAnsi="Wingdings" w:hint="default"/>
+      </w:rPr>
+    </w:lvl>
+    <w:lvl w:ilvl="6" w:tplc="040C0001" w:tentative="1">
+      <w:start w:val="1"/>
+      <w:numFmt w:val="bullet"/>
+      <w:lvlText w:val=""/>
+      <w:lvlJc w:val="left"/>
+      <w:pPr>
+        <w:ind w:left="5400" w:hanging="360"/>
+      </w:pPr>
+      <w:rPr>
+        <w:rFonts w:ascii="Symbol" w:hAnsi="Symbol" w:hint="default"/>
+      </w:rPr>
+    </w:lvl>
+    <w:lvl w:ilvl="7" w:tplc="040C0003" w:tentative="1">
+      <w:start w:val="1"/>
+      <w:numFmt w:val="bullet"/>
+      <w:lvlText w:val="o"/>
+      <w:lvlJc w:val="left"/>
+      <w:pPr>
+        <w:ind w:left="6120" w:hanging="360"/>
+      </w:pPr>
+      <w:rPr>
+        <w:rFonts w:ascii="Courier New" w:hAnsi="Courier New" w:cs="Courier New" w:hint="default"/>
+      </w:rPr>
+    </w:lvl>
+    <w:lvl w:ilvl="8" w:tplc="040C0005" w:tentative="1">
+      <w:start w:val="1"/>
+      <w:numFmt w:val="bullet"/>
+      <w:lvlText w:val=""/>
+      <w:lvlJc w:val="left"/>
+      <w:pPr>
+        <w:ind w:left="6840" w:hanging="360"/>
+      </w:pPr>
+      <w:rPr>
+        <w:rFonts w:ascii="Wingdings" w:hAnsi="Wingdings" w:hint="default"/>
+      </w:rPr>
+    </w:lvl>
+  </w:abstractNum>
+  <w:abstractNum w:abstractNumId="26">
     <w:nsid w:val="6A3F4065"/>
     <w:multiLevelType w:val="hybridMultilevel"/>
     <w:tmpl w:val="47C023A6"/>
@@ -9429,7 +11314,7 @@
       </w:rPr>
     </w:lvl>
   </w:abstractNum>
-  <w:abstractNum w:abstractNumId="25">
+  <w:abstractNum w:abstractNumId="27">
     <w:nsid w:val="6AE106F1"/>
     <w:multiLevelType w:val="hybridMultilevel"/>
     <w:tmpl w:val="25E40EE8"/>
@@ -9542,7 +11427,7 @@
       </w:rPr>
     </w:lvl>
   </w:abstractNum>
-  <w:abstractNum w:abstractNumId="26">
+  <w:abstractNum w:abstractNumId="28">
     <w:nsid w:val="703E3AE8"/>
     <w:multiLevelType w:val="hybridMultilevel"/>
     <w:tmpl w:val="AB067BFC"/>
@@ -9655,7 +11540,7 @@
       </w:rPr>
     </w:lvl>
   </w:abstractNum>
-  <w:abstractNum w:abstractNumId="27">
+  <w:abstractNum w:abstractNumId="29">
     <w:nsid w:val="70CA3A09"/>
     <w:multiLevelType w:val="hybridMultilevel"/>
     <w:tmpl w:val="4024FB46"/>
@@ -9770,7 +11655,7 @@
       </w:rPr>
     </w:lvl>
   </w:abstractNum>
-  <w:abstractNum w:abstractNumId="28">
+  <w:abstractNum w:abstractNumId="30">
     <w:nsid w:val="76433E4D"/>
     <w:multiLevelType w:val="hybridMultilevel"/>
     <w:tmpl w:val="A606D9C4"/>
@@ -9883,7 +11768,7 @@
       </w:rPr>
     </w:lvl>
   </w:abstractNum>
-  <w:abstractNum w:abstractNumId="29">
+  <w:abstractNum w:abstractNumId="31">
     <w:nsid w:val="784C571E"/>
     <w:multiLevelType w:val="hybridMultilevel"/>
     <w:tmpl w:val="CE9271F4"/>
@@ -10036,7 +11921,7 @@
       </w:rPr>
     </w:lvl>
   </w:abstractNum>
-  <w:abstractNum w:abstractNumId="30">
+  <w:abstractNum w:abstractNumId="32">
     <w:nsid w:val="7ADA4D65"/>
     <w:multiLevelType w:val="hybridMultilevel"/>
     <w:tmpl w:val="C0565EC0"/>
@@ -10150,7 +12035,7 @@
       </w:rPr>
     </w:lvl>
   </w:abstractNum>
-  <w:abstractNum w:abstractNumId="31">
+  <w:abstractNum w:abstractNumId="33">
     <w:nsid w:val="7DC836A3"/>
     <w:multiLevelType w:val="hybridMultilevel"/>
     <w:tmpl w:val="98266510"/>
@@ -10167,6 +12052,119 @@
       </w:rPr>
     </w:lvl>
     <w:lvl w:ilvl="1" w:tplc="040C0003" w:tentative="1">
+      <w:start w:val="1"/>
+      <w:numFmt w:val="bullet"/>
+      <w:lvlText w:val="o"/>
+      <w:lvlJc w:val="left"/>
+      <w:pPr>
+        <w:ind w:left="1440" w:hanging="360"/>
+      </w:pPr>
+      <w:rPr>
+        <w:rFonts w:ascii="Courier New" w:hAnsi="Courier New" w:cs="Courier New" w:hint="default"/>
+      </w:rPr>
+    </w:lvl>
+    <w:lvl w:ilvl="2" w:tplc="040C0005" w:tentative="1">
+      <w:start w:val="1"/>
+      <w:numFmt w:val="bullet"/>
+      <w:lvlText w:val=""/>
+      <w:lvlJc w:val="left"/>
+      <w:pPr>
+        <w:ind w:left="2160" w:hanging="360"/>
+      </w:pPr>
+      <w:rPr>
+        <w:rFonts w:ascii="Wingdings" w:hAnsi="Wingdings" w:hint="default"/>
+      </w:rPr>
+    </w:lvl>
+    <w:lvl w:ilvl="3" w:tplc="040C0001" w:tentative="1">
+      <w:start w:val="1"/>
+      <w:numFmt w:val="bullet"/>
+      <w:lvlText w:val=""/>
+      <w:lvlJc w:val="left"/>
+      <w:pPr>
+        <w:ind w:left="2880" w:hanging="360"/>
+      </w:pPr>
+      <w:rPr>
+        <w:rFonts w:ascii="Symbol" w:hAnsi="Symbol" w:hint="default"/>
+      </w:rPr>
+    </w:lvl>
+    <w:lvl w:ilvl="4" w:tplc="040C0003" w:tentative="1">
+      <w:start w:val="1"/>
+      <w:numFmt w:val="bullet"/>
+      <w:lvlText w:val="o"/>
+      <w:lvlJc w:val="left"/>
+      <w:pPr>
+        <w:ind w:left="3600" w:hanging="360"/>
+      </w:pPr>
+      <w:rPr>
+        <w:rFonts w:ascii="Courier New" w:hAnsi="Courier New" w:cs="Courier New" w:hint="default"/>
+      </w:rPr>
+    </w:lvl>
+    <w:lvl w:ilvl="5" w:tplc="040C0005" w:tentative="1">
+      <w:start w:val="1"/>
+      <w:numFmt w:val="bullet"/>
+      <w:lvlText w:val=""/>
+      <w:lvlJc w:val="left"/>
+      <w:pPr>
+        <w:ind w:left="4320" w:hanging="360"/>
+      </w:pPr>
+      <w:rPr>
+        <w:rFonts w:ascii="Wingdings" w:hAnsi="Wingdings" w:hint="default"/>
+      </w:rPr>
+    </w:lvl>
+    <w:lvl w:ilvl="6" w:tplc="040C0001" w:tentative="1">
+      <w:start w:val="1"/>
+      <w:numFmt w:val="bullet"/>
+      <w:lvlText w:val=""/>
+      <w:lvlJc w:val="left"/>
+      <w:pPr>
+        <w:ind w:left="5040" w:hanging="360"/>
+      </w:pPr>
+      <w:rPr>
+        <w:rFonts w:ascii="Symbol" w:hAnsi="Symbol" w:hint="default"/>
+      </w:rPr>
+    </w:lvl>
+    <w:lvl w:ilvl="7" w:tplc="040C0003" w:tentative="1">
+      <w:start w:val="1"/>
+      <w:numFmt w:val="bullet"/>
+      <w:lvlText w:val="o"/>
+      <w:lvlJc w:val="left"/>
+      <w:pPr>
+        <w:ind w:left="5760" w:hanging="360"/>
+      </w:pPr>
+      <w:rPr>
+        <w:rFonts w:ascii="Courier New" w:hAnsi="Courier New" w:cs="Courier New" w:hint="default"/>
+      </w:rPr>
+    </w:lvl>
+    <w:lvl w:ilvl="8" w:tplc="040C0005" w:tentative="1">
+      <w:start w:val="1"/>
+      <w:numFmt w:val="bullet"/>
+      <w:lvlText w:val=""/>
+      <w:lvlJc w:val="left"/>
+      <w:pPr>
+        <w:ind w:left="6480" w:hanging="360"/>
+      </w:pPr>
+      <w:rPr>
+        <w:rFonts w:ascii="Wingdings" w:hAnsi="Wingdings" w:hint="default"/>
+      </w:rPr>
+    </w:lvl>
+  </w:abstractNum>
+  <w:abstractNum w:abstractNumId="34">
+    <w:nsid w:val="7F5B0C84"/>
+    <w:multiLevelType w:val="hybridMultilevel"/>
+    <w:tmpl w:val="B5DC6984"/>
+    <w:lvl w:ilvl="0" w:tplc="040C0001">
+      <w:start w:val="1"/>
+      <w:numFmt w:val="bullet"/>
+      <w:lvlText w:val=""/>
+      <w:lvlJc w:val="left"/>
+      <w:pPr>
+        <w:ind w:left="720" w:hanging="360"/>
+      </w:pPr>
+      <w:rPr>
+        <w:rFonts w:ascii="Symbol" w:hAnsi="Symbol" w:hint="default"/>
+      </w:rPr>
+    </w:lvl>
+    <w:lvl w:ilvl="1" w:tplc="040C0003">
       <w:start w:val="1"/>
       <w:numFmt w:val="bullet"/>
       <w:lvlText w:val="o"/>
@@ -10276,7 +12274,7 @@
     <w:abstractNumId w:val="0"/>
   </w:num>
   <w:num w:numId="5">
-    <w:abstractNumId w:val="21"/>
+    <w:abstractNumId w:val="22"/>
   </w:num>
   <w:num w:numId="6">
     <w:abstractNumId w:val="6"/>
@@ -10285,10 +12283,10 @@
     <w:abstractNumId w:val="11"/>
   </w:num>
   <w:num w:numId="8">
-    <w:abstractNumId w:val="27"/>
+    <w:abstractNumId w:val="29"/>
   </w:num>
   <w:num w:numId="9">
-    <w:abstractNumId w:val="30"/>
+    <w:abstractNumId w:val="32"/>
   </w:num>
   <w:num w:numId="10">
     <w:abstractNumId w:val="4"/>
@@ -10297,19 +12295,19 @@
     <w:abstractNumId w:val="12"/>
   </w:num>
   <w:num w:numId="12">
-    <w:abstractNumId w:val="29"/>
+    <w:abstractNumId w:val="31"/>
   </w:num>
   <w:num w:numId="13">
     <w:abstractNumId w:val="7"/>
   </w:num>
   <w:num w:numId="14">
-    <w:abstractNumId w:val="20"/>
+    <w:abstractNumId w:val="21"/>
   </w:num>
   <w:num w:numId="15">
     <w:abstractNumId w:val="8"/>
   </w:num>
   <w:num w:numId="16">
-    <w:abstractNumId w:val="26"/>
+    <w:abstractNumId w:val="28"/>
   </w:num>
   <w:num w:numId="17">
     <w:abstractNumId w:val="5"/>
@@ -10318,7 +12316,7 @@
     <w:abstractNumId w:val="15"/>
   </w:num>
   <w:num w:numId="19">
-    <w:abstractNumId w:val="25"/>
+    <w:abstractNumId w:val="27"/>
   </w:num>
   <w:num w:numId="20">
     <w:abstractNumId w:val="11"/>
@@ -10333,25 +12331,25 @@
     <w:abstractNumId w:val="9"/>
   </w:num>
   <w:num w:numId="24">
-    <w:abstractNumId w:val="23"/>
+    <w:abstractNumId w:val="24"/>
   </w:num>
   <w:num w:numId="25">
-    <w:abstractNumId w:val="19"/>
+    <w:abstractNumId w:val="20"/>
   </w:num>
   <w:num w:numId="26">
     <w:abstractNumId w:val="18"/>
   </w:num>
   <w:num w:numId="27">
-    <w:abstractNumId w:val="24"/>
+    <w:abstractNumId w:val="26"/>
   </w:num>
   <w:num w:numId="28">
-    <w:abstractNumId w:val="28"/>
+    <w:abstractNumId w:val="30"/>
   </w:num>
   <w:num w:numId="29">
     <w:abstractNumId w:val="16"/>
   </w:num>
   <w:num w:numId="30">
-    <w:abstractNumId w:val="31"/>
+    <w:abstractNumId w:val="33"/>
   </w:num>
   <w:num w:numId="31">
     <w:abstractNumId w:val="13"/>
@@ -10363,17 +12361,26 @@
     <w:abstractNumId w:val="10"/>
   </w:num>
   <w:num w:numId="34">
-    <w:abstractNumId w:val="22"/>
+    <w:abstractNumId w:val="23"/>
   </w:num>
   <w:num w:numId="35">
     <w:abstractNumId w:val="14"/>
+  </w:num>
+  <w:num w:numId="36">
+    <w:abstractNumId w:val="25"/>
+  </w:num>
+  <w:num w:numId="37">
+    <w:abstractNumId w:val="19"/>
+  </w:num>
+  <w:num w:numId="38">
+    <w:abstractNumId w:val="34"/>
   </w:num>
   <w:numIdMacAtCleanup w:val="15"/>
 </w:numbering>
 </file>
 
 <file path=word/styles.xml><?xml version="1.0" encoding="utf-8"?>
-<w:styles xmlns:mc="http://schemas.openxmlformats.org/markup-compatibility/2006" xmlns:r="http://schemas.openxmlformats.org/officeDocument/2006/relationships" xmlns:w="http://schemas.openxmlformats.org/wordprocessingml/2006/main" xmlns:w14="http://schemas.microsoft.com/office/word/2010/wordml" mc:Ignorable="w14">
+<w:styles xmlns:r="http://schemas.openxmlformats.org/officeDocument/2006/relationships" xmlns:w="http://schemas.openxmlformats.org/wordprocessingml/2006/main">
   <w:docDefaults>
     <w:rPrDefault>
       <w:rPr>
@@ -10749,7 +12756,6 @@
   <w:style w:type="character" w:default="1" w:styleId="Policepardfaut">
     <w:name w:val="Default Paragraph Font"/>
     <w:uiPriority w:val="1"/>
-    <w:semiHidden/>
     <w:unhideWhenUsed/>
   </w:style>
   <w:style w:type="table" w:default="1" w:styleId="TableauNormal">
@@ -10757,6 +12763,7 @@
     <w:uiPriority w:val="99"/>
     <w:semiHidden/>
     <w:unhideWhenUsed/>
+    <w:qFormat/>
     <w:tblPr>
       <w:tblInd w:w="0" w:type="dxa"/>
       <w:tblCellMar>
@@ -15440,18 +17447,18 @@
 </file>
 
 <file path=customXml/item2.xml><?xml version="1.0" encoding="utf-8"?>
-<p:properties xmlns:p="http://schemas.microsoft.com/office/2006/metadata/properties" xmlns:xsi="http://www.w3.org/2001/XMLSchema-instance" xmlns:pc="http://schemas.microsoft.com/office/infopath/2007/PartnerControls">
-  <documentManagement/>
-</p:properties>
-</file>
-
-<file path=customXml/item3.xml><?xml version="1.0" encoding="utf-8"?>
 <?mso-contentType ?>
 <FormTemplates xmlns="http://schemas.microsoft.com/sharepoint/v3/contenttype/forms">
   <Display>DocumentLibraryForm</Display>
   <Edit>DocumentLibraryForm</Edit>
   <New>DocumentLibraryForm</New>
 </FormTemplates>
+</file>
+
+<file path=customXml/item3.xml><?xml version="1.0" encoding="utf-8"?>
+<p:properties xmlns:p="http://schemas.microsoft.com/office/2006/metadata/properties" xmlns:xsi="http://www.w3.org/2001/XMLSchema-instance" xmlns:pc="http://schemas.microsoft.com/office/infopath/2007/PartnerControls">
+  <documentManagement/>
+</p:properties>
 </file>
 
 <file path=customXml/item4.xml><?xml version="1.0" encoding="utf-8"?>
@@ -15516,18 +17523,18 @@
 </file>
 
 <file path=customXml/itemProps2.xml><?xml version="1.0" encoding="utf-8"?>
-<ds:datastoreItem xmlns:ds="http://schemas.openxmlformats.org/officeDocument/2006/customXml" ds:itemID="{F4B22601-DB57-4CFF-9FFB-816831BE5B8E}">
+<ds:datastoreItem xmlns:ds="http://schemas.openxmlformats.org/officeDocument/2006/customXml" ds:itemID="{C16F30EC-DC55-4A7A-99CC-65D922C939FF}">
   <ds:schemaRefs>
-    <ds:schemaRef ds:uri="http://schemas.microsoft.com/office/2006/metadata/properties"/>
-    <ds:schemaRef ds:uri="http://schemas.microsoft.com/office/infopath/2007/PartnerControls"/>
+    <ds:schemaRef ds:uri="http://schemas.microsoft.com/sharepoint/v3/contenttype/forms"/>
   </ds:schemaRefs>
 </ds:datastoreItem>
 </file>
 
 <file path=customXml/itemProps3.xml><?xml version="1.0" encoding="utf-8"?>
-<ds:datastoreItem xmlns:ds="http://schemas.openxmlformats.org/officeDocument/2006/customXml" ds:itemID="{C16F30EC-DC55-4A7A-99CC-65D922C939FF}">
+<ds:datastoreItem xmlns:ds="http://schemas.openxmlformats.org/officeDocument/2006/customXml" ds:itemID="{F4B22601-DB57-4CFF-9FFB-816831BE5B8E}">
   <ds:schemaRefs>
-    <ds:schemaRef ds:uri="http://schemas.microsoft.com/sharepoint/v3/contenttype/forms"/>
+    <ds:schemaRef ds:uri="http://schemas.microsoft.com/office/2006/metadata/properties"/>
+    <ds:schemaRef ds:uri="http://schemas.microsoft.com/office/infopath/2007/PartnerControls"/>
   </ds:schemaRefs>
 </ds:datastoreItem>
 </file>
@@ -15548,7 +17555,7 @@
 </file>
 
 <file path=customXml/itemProps5.xml><?xml version="1.0" encoding="utf-8"?>
-<ds:datastoreItem xmlns:ds="http://schemas.openxmlformats.org/officeDocument/2006/customXml" ds:itemID="{0CBDB558-8B78-4680-BCEC-D27798CA481F}">
+<ds:datastoreItem xmlns:ds="http://schemas.openxmlformats.org/officeDocument/2006/customXml" ds:itemID="{1592B438-CC5A-4D32-975B-B268987EB33E}">
   <ds:schemaRefs>
     <ds:schemaRef ds:uri="http://schemas.openxmlformats.org/officeDocument/2006/bibliography"/>
   </ds:schemaRefs>

</xml_diff>